<commit_message>
current draft version - added some comments from discussion 2 weeks ago with the team.
</commit_message>
<xml_diff>
--- a/paper/Manuscript.docx
+++ b/paper/Manuscript.docx
@@ -104,7 +104,7 @@
         <w:pStyle w:val="FirstParagraph"/>
       </w:pPr>
       <w:r>
-        <w:t xml:space="preserve">The 15-Minute City is a normative conceptualisation gaining ground in urban planning: it frames neighbourhoods as responsive to human needs and environmental sensibilities, where most daily necessities can be reached within a 15-minute walk or bike ride</w:t>
+        <w:t xml:space="preserve">The 15-minute neighbourhood is a concept in planning that promotes urban spaces that are responsive to human needs and environmental sensibilities. These neighbuorhoods aim to accomplish this by ensuring that most daily necessities are not further away than a 15 minutes active trip</w:t>
       </w:r>
       <w:r>
         <w:t xml:space="preserve"> </w:t>
@@ -113,16 +113,34 @@
         <w:t xml:space="preserve">(Allam et al. 2022)</w:t>
       </w:r>
       <w:r>
-        <w:t xml:space="preserve">. As a related tool, accessibility measures (the ease of reaching opportunities) are increasingly important amongst transport planners aiming to foster just and sustainable cities</w:t>
-      </w:r>
-      <w:r>
-        <w:t xml:space="preserve"> </w:t>
-      </w:r>
-      <w:r>
-        <w:t xml:space="preserve">(Vale and Lopes 2023)</w:t>
-      </w:r>
-      <w:r>
-        <w:t xml:space="preserve">. Both the 15-Minute City and accessibility measures are flexible enough to consider all destination types holistically however, gendered examinations have been lacking in the literature. For instance, accessibility analyses have historically focused on employment-centric and discretionary travel, types of travel more frequent for working-age and higher-income men.</w:t>
+        <w:t xml:space="preserve">. In practice, 15-minute neighborhoods are a form of normative accessibility</w:t>
+      </w:r>
+      <w:r>
+        <w:t xml:space="preserve"> </w:t>
+      </w:r>
+      <w:r>
+        <w:t xml:space="preserve">(Paez, Scott, and Morency 2012)</w:t>
+      </w:r>
+      <w:r>
+        <w:t xml:space="preserve">, and therefore related to accessibility analysis, an increasingly important tool that planners use to foster just and sustainable cities</w:t>
+      </w:r>
+      <w:r>
+        <w:t xml:space="preserve"> </w:t>
+      </w:r>
+      <w:r>
+        <w:t xml:space="preserve">(Vale and Lopes 2023; S. Handy 2020)</w:t>
+      </w:r>
+      <w:r>
+        <w:t xml:space="preserve">. Both the 15-minute neighborhood and accessibility measures are flexible enough to consider all destination types holistically, however, gendered examinations have been lacking in the literature. For instance, accessibility analyses have historically been employment-centric even when adopting a gendered perspective</w:t>
+      </w:r>
+      <w:r>
+        <w:t xml:space="preserve"> </w:t>
+      </w:r>
+      <w:r>
+        <w:t xml:space="preserve">(Páez et al. 2013)</w:t>
+      </w:r>
+      <w:r>
+        <w:t xml:space="preserve">.</w:t>
       </w:r>
     </w:p>
     <w:p>
@@ -130,28 +148,25 @@
         <w:pStyle w:val="BodyText"/>
       </w:pPr>
       <w:r>
-        <w:t xml:space="preserve">To counter this masculinist bias, this study investigates a way to gender-mainstream the 15-Minute City through a care lens</w:t>
-      </w:r>
-      <w:r>
-        <w:t xml:space="preserve"> </w:t>
-      </w:r>
-      <w:r>
-        <w:t xml:space="preserve">(e.g., Law 1999; Cresswell and Uteng 2008; Levy 1992, 1991, 2013)</w:t>
-      </w:r>
-      <w:r>
-        <w:t xml:space="preserve"> </w:t>
-      </w:r>
-      <w:r>
-        <w:t xml:space="preserve">supported by the Mobility of Care framework (coined by</w:t>
-      </w:r>
-      <w:r>
-        <w:t xml:space="preserve"> </w:t>
-      </w:r>
-      <w:r>
-        <w:t xml:space="preserve">Sánchez de Madariaga (2013)</w:t>
-      </w:r>
-      <w:r>
-        <w:t xml:space="preserve">). Mobility of Care emphasizes the importance of travel to unpaid work (care trips) in contrast to the better-studied travel to employment and leisure. While all three trip types (work, care, and leisure) are essential, care trips are often relatively shorter-distance, proximate to residential/work/school, and comprise approximately 30% of adults’ daily trips</w:t>
+        <w:t xml:space="preserve">To address this gender bias, this study investigates the 15-minute neighbourhood through the lens of Mobility of Care</w:t>
+      </w:r>
+      <w:r>
+        <w:t xml:space="preserve"> </w:t>
+      </w:r>
+      <w:r>
+        <w:t xml:space="preserve">(Sánchez de Madariaga 2013)</w:t>
+      </w:r>
+      <w:r>
+        <w:t xml:space="preserve">. This framework emphasizes the importance of travel related to unpaid work (care trips) in contrast to the better-studied travel to employment and leisure</w:t>
+      </w:r>
+      <w:r>
+        <w:t xml:space="preserve"> </w:t>
+      </w:r>
+      <w:r>
+        <w:t xml:space="preserve">(Law 1999; Cresswell and Uteng 2008; Levy 1992, 1991, 2013)</w:t>
+      </w:r>
+      <w:r>
+        <w:t xml:space="preserve">. While these trip types (work, care, and leisure) are essential, care trips are often relatively shorter-distance, proximate to residential/work/school, and comprise approximately 30% of adults’ daily trips</w:t>
       </w:r>
       <w:r>
         <w:t xml:space="preserve"> </w:t>
@@ -160,7 +175,7 @@
         <w:t xml:space="preserve">(Sánchez de Madariaga and Zucchini 2019; Ravensbergen, Fournier, and El-Geneidy 2023; Mejía-Dorantes, Montero, and Barceló 2021)</w:t>
       </w:r>
       <w:r>
-        <w:t xml:space="preserve">; fitting well within the 15-Minute City conceptualisation.</w:t>
+        <w:t xml:space="preserve">, thus fitting neatly within the concept of 15-minute neighbourhoods.</w:t>
       </w:r>
     </w:p>
     <w:p>
@@ -168,7 +183,7 @@
         <w:pStyle w:val="BodyText"/>
       </w:pPr>
       <w:r>
-        <w:t xml:space="preserve">Our study provides an empirical example that maps the 15-Minute City onto the Mobility of Care framework. Specifically, it identifies which areas in Hamilton, Canada are</w:t>
+        <w:t xml:space="preserve">Our study casts the 15-minute neighbourhood onto the Mobility of Care framework. Empirically, we identify which areas in Hamilton, Canada, are</w:t>
       </w:r>
       <w:r>
         <w:t xml:space="preserve"> </w:t>
@@ -183,7 +198,7 @@
         <w:t xml:space="preserve">’</w:t>
       </w:r>
       <w:r>
-        <w:t xml:space="preserve">. To do so, a database of care destinations is created using secondary data. In this database, care destinations include all places associated with sustaining household tasks needed for the reproduction of life namely: shopping (e.g., groceries), errands (e.g., libraries), health (e.g., dentist), and caring for dependents (e.g., schools). This database is used to estimate the number and mix of care-destinations that can be reached within a 15-minute walk- and cycling- sheds from census centroids. Typologies are generated to illustrate which neighbourhoods can and to what degree facilitate 15-minute access to care.</w:t>
+        <w:t xml:space="preserve">. To do so, a database of care destinations was compiled. In this database, care destinations include all places associated with sustaining household tasks needed for the reproduction of life namely: shopping (e.g., groceries), errands (e.g., libraries), health (e.g., dentist), and caring for dependents (e.g., schools). This database is used to estimate the number and mix of care-destinations that can be reached within a 15-minute walk-sheds from census centroids. We generate typologies to illustrate which neighbourhoods can and to what degree facilitate 15-minute access to care.</w:t>
       </w:r>
     </w:p>
     <w:p>
@@ -191,7 +206,7 @@
         <w:pStyle w:val="BodyText"/>
       </w:pPr>
       <w:r>
-        <w:t xml:space="preserve">Results indicate only a few neighbourhoods outside of the downtown core are</w:t>
+        <w:t xml:space="preserve">Our results indicate which 15-minute neighbourhoods are almost</w:t>
       </w:r>
       <w:r>
         <w:t xml:space="preserve"> </w:t>
@@ -206,7 +221,7 @@
         <w:t xml:space="preserve">’</w:t>
       </w:r>
       <w:r>
-        <w:t xml:space="preserve">, i.e., contain a sufficiently high mix of care destinations from all categories and sub-categories. However, some neighbourhoods are almost</w:t>
+        <w:t xml:space="preserve">, that is, contain a sufficiently high mix of care destinations. Very few of these are found outside of the downtown core. Our study frames these neighbourhoods on a continuum of</w:t>
       </w:r>
       <w:r>
         <w:t xml:space="preserve"> </w:t>
@@ -215,7 +230,7 @@
         <w:t xml:space="preserve">‘</w:t>
       </w:r>
       <w:r>
-        <w:t xml:space="preserve">care-complete</w:t>
+        <w:t xml:space="preserve">caring</w:t>
       </w:r>
       <w:r>
         <w:t xml:space="preserve">’</w:t>
@@ -224,33 +239,7 @@
         <w:t xml:space="preserve"> </w:t>
       </w:r>
       <w:r>
-        <w:t xml:space="preserve">and provide 15-minute access to some care categories. Our study frames these neighbourhoods on the continuum of</w:t>
-      </w:r>
-      <w:r>
-        <w:t xml:space="preserve"> </w:t>
-      </w:r>
-      <w:r>
-        <w:t xml:space="preserve">‘</w:t>
-      </w:r>
-      <w:r>
-        <w:t xml:space="preserve">caring</w:t>
-      </w:r>
-      <w:r>
-        <w:t xml:space="preserve">’</w:t>
-      </w:r>
-      <w:r>
-        <w:t xml:space="preserve"> </w:t>
-      </w:r>
-      <w:r>
-        <w:t xml:space="preserve">and in need of further intervention. The quantitative investigation conducted provides a high-level picture of what neighbourhoods (and their underlying land-use) are connected to transport infrastructure that can support reaching care-destinations.</w:t>
-      </w:r>
-    </w:p>
-    <w:p>
-      <w:pPr>
-        <w:pStyle w:val="BodyText"/>
-      </w:pPr>
-      <w:r>
-        <w:t xml:space="preserve">Taken together, this study provides a theoretical bridge to connect 15-Minute Cities, accessibility analysis and Mobility of Care framework for the purpose of informing policy choice aimed to encourage just and sustainable mobility.</w:t>
+        <w:t xml:space="preserve">and helps identify areas for policy intervention. Taken together, this study provides a theoretical bridge to connect and Mobility of Care, 15-minute neighbourhoods, and accessibility analysis. This should help to inform policy choices aimed at encouraging more just and sustainable mobility.</w:t>
       </w:r>
     </w:p>
     <w:bookmarkEnd w:id="20"/>
@@ -268,7 +257,7 @@
         <w:pStyle w:val="FirstParagraph"/>
       </w:pPr>
       <w:r>
-        <w:t xml:space="preserve">Caring is one of the most fundamental activities in societies, which has allowed humanity to survive and evolve. It involves activities targeted to meet the physical, psychological, and emotional needs of others</w:t>
+        <w:t xml:space="preserve">Caring is one of the most fundamental activities in societies, since it consists of numerous activities that allow them to thrive. Caring activities are those that strive to meet the physical, psychological, and emotional needs of others</w:t>
       </w:r>
       <w:r>
         <w:t xml:space="preserve"> </w:t>
@@ -277,7 +266,98 @@
         <w:t xml:space="preserve">(ILO 2018)</w:t>
       </w:r>
       <w:r>
-        <w:t xml:space="preserve">. Yet, it is one of the most devalued, underpaid, and unequal activities worldwide. Traditionally, caring activities have remained on women’s shoulders. Though women today attain higher educational levels and tend to work out of home more than ever before, the bulk of care remains (at any life stage) heavily on women’s shoulders. The</w:t>
+        <w:t xml:space="preserve">. Yet, it is one of the most unequal, undervalued, and even devalued activities worldwide. Traditionally, caring activities have been borne on women’s shoulders</w:t>
+      </w:r>
+      <w:r>
+        <w:t xml:space="preserve"> </w:t>
+      </w:r>
+      <w:r>
+        <w:t xml:space="preserve">(Hayden 1982; Hochschild and Machung 2012)</w:t>
+      </w:r>
+      <w:r>
+        <w:t xml:space="preserve">. According to</w:t>
+      </w:r>
+      <w:r>
+        <w:t xml:space="preserve"> </w:t>
+      </w:r>
+      <w:r>
+        <w:t xml:space="preserve">ILO (2018)</w:t>
+      </w:r>
+      <w:r>
+        <w:t xml:space="preserve">, women and girls perform more than three-quarters of the total amount of unpaid care, a gender gap that varies geographically</w:t>
+      </w:r>
+      <w:r>
+        <w:t xml:space="preserve"> </w:t>
+      </w:r>
+      <w:r>
+        <w:t xml:space="preserve">(Ferrant, Pesando, and Nowacka 2014)</w:t>
+      </w:r>
+      <w:r>
+        <w:t xml:space="preserve">.</w:t>
+      </w:r>
+    </w:p>
+    <w:p>
+      <w:pPr>
+        <w:pStyle w:val="BodyText"/>
+      </w:pPr>
+      <w:r>
+        <w:t xml:space="preserve">This unequal share of caring responsibilities leads to multifaceted gendered differences: in career development, profession selection, contract type, pay gap, and time poverty, as recognized by various international organisations</w:t>
+      </w:r>
+      <w:r>
+        <w:t xml:space="preserve"> </w:t>
+      </w:r>
+      <w:r>
+        <w:t xml:space="preserve">(EIGE 2016; ILO 2018)</w:t>
+      </w:r>
+      <w:r>
+        <w:t xml:space="preserve">. In fact, early feminists in the United States had already observed that domestic labor was the single most relevant cause of women’s inequality in society</w:t>
+      </w:r>
+      <w:r>
+        <w:t xml:space="preserve"> </w:t>
+      </w:r>
+      <w:r>
+        <w:t xml:space="preserve">(Gordon 1976; Hayden 1982)</w:t>
+      </w:r>
+      <w:r>
+        <w:t xml:space="preserve">.</w:t>
+      </w:r>
+    </w:p>
+    <w:p>
+      <w:pPr>
+        <w:pStyle w:val="BodyText"/>
+      </w:pPr>
+      <w:r>
+        <w:t xml:space="preserve">Care also has important implications for spatial and transportation planning. Indeed, researchers from various fields have highlighted that western modern industrial societies have imposed a physical separation of the private sphere from the public one, splitting production and reproduction, public and private spaces or simply work and home, concentrating on the economic outcome of being mobile</w:t>
+      </w:r>
+      <w:r>
+        <w:t xml:space="preserve"> </w:t>
+      </w:r>
+      <w:r>
+        <w:t xml:space="preserve">(Cresswell and Uteng 2008; Law 1999; Levy 2013; Little 1994; Tronto and Fisher 1990)</w:t>
+      </w:r>
+      <w:r>
+        <w:t xml:space="preserve">. The man with legal rights, paid labour public sphere and woman in the private sphere, dependent, with family duties, personal relations and unpaid labour</w:t>
+      </w:r>
+      <w:r>
+        <w:t xml:space="preserve"> </w:t>
+      </w:r>
+      <w:r>
+        <w:t xml:space="preserve">(Tronto and Fisher 1990)</w:t>
+      </w:r>
+      <w:r>
+        <w:t xml:space="preserve">. In this line,</w:t>
+      </w:r>
+      <w:r>
+        <w:t xml:space="preserve"> </w:t>
+      </w:r>
+      <w:r>
+        <w:t xml:space="preserve">Cresswell and Uteng (2008)</w:t>
+      </w:r>
+      <w:r>
+        <w:t xml:space="preserve"> </w:t>
+      </w:r>
+      <w:r>
+        <w:t xml:space="preserve">described how masculinity was related to mobile and active, whereas femininity to static. As an example of this dichotomy, transport planning historically framed non-work/school trips as</w:t>
       </w:r>
       <w:r>
         <w:t xml:space="preserve"> </w:t>
@@ -286,7 +366,7 @@
         <w:t xml:space="preserve">‘</w:t>
       </w:r>
       <w:r>
-        <w:t xml:space="preserve">Second Shift</w:t>
+        <w:t xml:space="preserve">non-mandatory</w:t>
       </w:r>
       <w:r>
         <w:t xml:space="preserve">’</w:t>
@@ -295,43 +375,7 @@
         <w:t xml:space="preserve"> </w:t>
       </w:r>
       <w:r>
-        <w:t xml:space="preserve">remains mostly women’s work in all industrial societies</w:t>
-      </w:r>
-      <w:r>
-        <w:t xml:space="preserve"> </w:t>
-      </w:r>
-      <w:r>
-        <w:t xml:space="preserve">(Hayden 1982; Hochschild and Machung 2012)</w:t>
-      </w:r>
-      <w:r>
-        <w:t xml:space="preserve">. According to the</w:t>
-      </w:r>
-      <w:r>
-        <w:t xml:space="preserve"> </w:t>
-      </w:r>
-      <w:r>
-        <w:t xml:space="preserve">ILO (2018)</w:t>
-      </w:r>
-      <w:r>
-        <w:t xml:space="preserve">, women and girls perform more than three-quarters of the total amount of unpaid care. This gender gap varies geographically</w:t>
-      </w:r>
-      <w:r>
-        <w:t xml:space="preserve"> </w:t>
-      </w:r>
-      <w:r>
-        <w:t xml:space="preserve">(Ferrant, Pesando, and Nowacka 2014)</w:t>
-      </w:r>
-      <w:r>
-        <w:t xml:space="preserve">. In Canada, adult women complete 1.9 hours, on average, more of unpaid care than men every day</w:t>
-      </w:r>
-      <w:r>
-        <w:t xml:space="preserve"> </w:t>
-      </w:r>
-      <w:r>
-        <w:t xml:space="preserve">(Moyser and Burlock 2018)</w:t>
-      </w:r>
-      <w:r>
-        <w:t xml:space="preserve">.</w:t>
+        <w:t xml:space="preserve">activities, downgrading these activities in comparison to work. In more recent years, planners have begun to resist this spatial separation of the public and private sphere to promote for sustainable cities. Proximity planning has become more normalized, at popular example of which is the 15-minute neighbourhood, in which residents can reach all necessary destinations within a 15-minute walk. The 15-minute neighbourhood concept, however, has yet to foreground care.</w:t>
       </w:r>
     </w:p>
     <w:p>
@@ -339,133 +383,7 @@
         <w:pStyle w:val="BodyText"/>
       </w:pPr>
       <w:r>
-        <w:t xml:space="preserve">This unequal share of caring responsibilities leads to gendered differences in: career development, profession selection, contract type, pay gap, and time poverty as recognized by different international organisations</w:t>
-      </w:r>
-      <w:r>
-        <w:t xml:space="preserve"> </w:t>
-      </w:r>
-      <w:r>
-        <w:t xml:space="preserve">(EIGE 2016; ILO 2018)</w:t>
-      </w:r>
-      <w:r>
-        <w:t xml:space="preserve">. In fact, even early feminists in the United States observed that domestic labor was the most relevant basic cause of women’s inequality</w:t>
-      </w:r>
-      <w:r>
-        <w:t xml:space="preserve"> </w:t>
-      </w:r>
-      <w:r>
-        <w:t xml:space="preserve">(Gordon 1976; Hayden 1982)</w:t>
-      </w:r>
-      <w:r>
-        <w:t xml:space="preserve">.</w:t>
-      </w:r>
-    </w:p>
-    <w:p>
-      <w:pPr>
-        <w:pStyle w:val="BodyText"/>
-      </w:pPr>
-      <w:r>
-        <w:t xml:space="preserve">Care also has significant planning considerations. Indeed, researchers from various fields have highlighted that western modern industrial societies have imposed a physical separation of the private sphere from the public one, splitting production and reproduction, public and private spaces or simply work and home, concentrating on the economic outcome of being mobile</w:t>
-      </w:r>
-      <w:r>
-        <w:t xml:space="preserve"> </w:t>
-      </w:r>
-      <w:r>
-        <w:t xml:space="preserve">(Cresswell and Uteng 2008; Law 1999; Levy 2013; Little 1994; Tronto and Fisher 1990)</w:t>
-      </w:r>
-      <w:r>
-        <w:t xml:space="preserve">. The man with legal rights, paid labour public sphere and woman in the private sphere, dependent, with family duties, personal relations and unpaid labour</w:t>
-      </w:r>
-      <w:r>
-        <w:t xml:space="preserve"> </w:t>
-      </w:r>
-      <w:r>
-        <w:t xml:space="preserve">(Tronto and Fisher 1990)</w:t>
-      </w:r>
-      <w:r>
-        <w:t xml:space="preserve">. In this line,</w:t>
-      </w:r>
-      <w:r>
-        <w:t xml:space="preserve"> </w:t>
-      </w:r>
-      <w:r>
-        <w:t xml:space="preserve">Cresswell and Uteng (2008)</w:t>
-      </w:r>
-      <w:r>
-        <w:t xml:space="preserve"> </w:t>
-      </w:r>
-      <w:r>
-        <w:t xml:space="preserve">described how masculinity was related to mobile and active, whereas femininity to static. As an example of this dichotomy, transport planning historically framed non-work/school trips as</w:t>
-      </w:r>
-      <w:r>
-        <w:t xml:space="preserve"> </w:t>
-      </w:r>
-      <w:r>
-        <w:t xml:space="preserve">‘</w:t>
-      </w:r>
-      <w:r>
-        <w:t xml:space="preserve">non-mandatory</w:t>
-      </w:r>
-      <w:r>
-        <w:t xml:space="preserve">’</w:t>
-      </w:r>
-      <w:r>
-        <w:t xml:space="preserve"> </w:t>
-      </w:r>
-      <w:r>
-        <w:t xml:space="preserve">activities, downgrading these activities in comparison to work. In more recent years, planners have begun to resist this spatial separation of the public and private sphere to promote for sustainable cities. Proximity planning has become more normalized, at popular example of which is the 15-minute city, in which residents can reach all necessary destinations within a 15-minute walk. The 15-minute city concept, however, has yet to directly focus on care.</w:t>
-      </w:r>
-    </w:p>
-    <w:p>
-      <w:pPr>
-        <w:pStyle w:val="BodyText"/>
-      </w:pPr>
-      <w:r>
-        <w:t xml:space="preserve">While much care labour takes place in the private, and feminised sphere, completing care activities requires one to be mobile. In other words: caring for oneself and others requires trips to, amongst other places, grocery stores, day cares, elder care, and health care destinations.</w:t>
-      </w:r>
-    </w:p>
-    <w:p>
-      <w:pPr>
-        <w:pStyle w:val="BodyText"/>
-      </w:pPr>
-      <w:r>
-        <w:t xml:space="preserve">Women have consistently been found to complete more mobility of care trips than men. In one study, mobility of care comprised 32% of women’s daily trips compared to 28% of men’s. While this gap was significant, it was found to be far greater in lower income households where women complete 20% more care trips than men</w:t>
-      </w:r>
-      <w:r>
-        <w:t xml:space="preserve"> </w:t>
-      </w:r>
-      <w:r>
-        <w:t xml:space="preserve">(Ravensbergen, Fournier, and El-Geneidy 2023)</w:t>
-      </w:r>
-      <w:r>
-        <w:t xml:space="preserve">. This gendered division in mobility of care is perhaps unsurprising as women tend to complete a disproportionate amount of household-serving labour, such as caring for children and other dependents, preparing meals, cleaning, and running errands, when compared to men</w:t>
-      </w:r>
-      <w:r>
-        <w:t xml:space="preserve"> </w:t>
-      </w:r>
-      <w:r>
-        <w:t xml:space="preserve">(Moyser and Burlock 2018)</w:t>
-      </w:r>
-      <w:r>
-        <w:t xml:space="preserve">. This gender gap varies geographically</w:t>
-      </w:r>
-      <w:r>
-        <w:t xml:space="preserve"> </w:t>
-      </w:r>
-      <w:r>
-        <w:t xml:space="preserve">(Ferrant, Pesando, and Nowacka 2014)</w:t>
-      </w:r>
-      <w:r>
-        <w:t xml:space="preserve">. In Canada, adult women complete 1.9 hours, on average, more of unpaid care than men every day</w:t>
-      </w:r>
-      <w:r>
-        <w:t xml:space="preserve"> </w:t>
-      </w:r>
-      <w:r>
-        <w:t xml:space="preserve">(Moyser and Burlock 2018)</w:t>
-      </w:r>
-      <w:r>
-        <w:t xml:space="preserve">. This labour is essential, and a large component of daily life.</w:t>
+        <w:t xml:space="preserve">While much care labour takes place in the private and feminised sphere, completing care activities requires one to be mobile. In other words: caring for oneself and others requires trips to, amongst other places, grocery stores, day cares, elder care, and health care destinations.</w:t>
       </w:r>
     </w:p>
     <w:p>
@@ -644,7 +562,7 @@
         <w:t xml:space="preserve"> </w:t>
       </w:r>
       <w:r>
-        <w:t xml:space="preserve">within walkable or cycling distances, reducing the need for using motorised transportation modes. The 15-minutes cities, 20-minutes or x-minutes cities, have been long under the spotlight. This approach has also received the name of Chrono-urbanism or the</w:t>
+        <w:t xml:space="preserve">within walkable or cycling distances, reducing the need for using motorised transportation modes. The 15-minutes cities or</w:t>
       </w:r>
       <w:r>
         <w:t xml:space="preserve"> </w:t>
@@ -653,6 +571,21 @@
         <w:t xml:space="preserve">“</w:t>
       </w:r>
       <w:r>
+        <w:t xml:space="preserve">x</w:t>
+      </w:r>
+      <w:r>
+        <w:t xml:space="preserve">”</w:t>
+      </w:r>
+      <w:r>
+        <w:t xml:space="preserve">-minutes cities, have been long under the spotlight. This approach has also received the name of Chrono-urbanism or the</w:t>
+      </w:r>
+      <w:r>
+        <w:t xml:space="preserve"> </w:t>
+      </w:r>
+      <w:r>
+        <w:t xml:space="preserve">“</w:t>
+      </w:r>
+      <w:r>
         <w:t xml:space="preserve">cities of proximity</w:t>
       </w:r>
       <w:r>
@@ -685,7 +618,7 @@
         <w:t xml:space="preserve"> </w:t>
       </w:r>
       <w:r>
-        <w:t xml:space="preserve">was adopted by the City Council on April 25, 2012 aiming at fostering an inclusive city development for the following 30 years. The plan is based on the following principles: prosperity, education, health, and equity. The progress report states that equity should be achieved, an Office of Equity and Human Rights was established focusing on equitable service delivery to all residents. Nonetheless the progress report only measures progress on topics related to racial equity or people with disabilities</w:t>
+        <w:t xml:space="preserve">was adopted by the City Council on April 25, 2012 aiming at fostering an inclusive city development based on prosperity, education, health, and equity for the following 30 years. The progress report states that equity should be achieved, an Office of Equity and Human Rights was established focusing on equitable service delivery to all residents. Nonetheless the progress report only measures progress on topics related to racial equity or people with disabilities</w:t>
       </w:r>
       <w:r>
         <w:t xml:space="preserve"> </w:t>
@@ -696,13 +629,27 @@
       <w:r>
         <w:t xml:space="preserve">.</w:t>
       </w:r>
+      <w:r>
+        <w:t xml:space="preserve"> </w:t>
+      </w:r>
+      <w:commentRangeStart w:id="0"/>
+      <w:r>
+        <w:t xml:space="preserve"> </w:t>
+      </w:r>
+      <w:commentRangeEnd w:id="0"/>
+      <w:r>
+        <w:rPr>
+          <w:rStyle w:val="CommentReference"/>
+        </w:rPr>
+        <w:commentReference w:id="0"/>
+      </w:r>
     </w:p>
     <w:p>
       <w:pPr>
         <w:pStyle w:val="BodyText"/>
       </w:pPr>
       <w:r>
-        <w:t xml:space="preserve">In Paris, the adoption of the 15-Minute city put into the spotlight this approach. They targeted six social functions that had to be easily accessible at any part of the city: housing, work, health care, groceries, education and leisure</w:t>
+        <w:t xml:space="preserve">In Paris, the adoption of the 15-minute neighbourhood put into the spotlight this approach. They targeted six social functions that had to be easily accessible at any part of the city: housing, work, health care, groceries, education and leisure</w:t>
       </w:r>
       <w:r>
         <w:t xml:space="preserve"> </w:t>
@@ -732,7 +679,7 @@
         <w:t xml:space="preserve"> </w:t>
       </w:r>
       <w:r>
-        <w:t xml:space="preserve">considers four dimensions on how the 15-minute city framework: density (in terms of people per sq.km); diversity (including mixed-land use and diversity of people; the temporal and spatial proximity to essential services (residential areas, work, commercial areas, education centres, health facilities and other basic institutions) and digitalisation. In this respect, the feminist perspective of the cities of proximity is still underestimated. Only few examples exist that specifically target this issue</w:t>
+        <w:t xml:space="preserve">considers four dimensions on how the 15-minute neighbourhood framework: density (in terms of people per sq.km); diversity (including mixed-land use and diversity of people; the temporal and spatial proximity to essential services (residential areas, work, commercial areas, education centres, health facilities and other basic institutions) and digitalisation. In this respect, the feminist perspective of the cities of proximity is still underestimated. Only few examples exist that specifically target this issue</w:t>
       </w:r>
       <w:r>
         <w:t xml:space="preserve"> </w:t>
@@ -768,7 +715,7 @@
         <w:t xml:space="preserve">(Sánchez de Madariaga 2013)</w:t>
       </w:r>
       <w:r>
-        <w:t xml:space="preserve">, it is important to plan for mobility of care. There are also equity considerations to consider: as discussed, women, and especially low-income women, are particularly in charge of these duties and therefore, complete this travel more than men. Planning for mobility of care may also warrant different considerations because mobility of care trip characteristics differ from other trips, notably those of the commute to work. For instance, many of these trips are made through trip-chains, i.e., when a non-work-related stop is made during the commute. Women have been found to do so more than men, which is understood as being due to their need to balance unpaid-household serving care and paid employment (e.g., picking up groceries or children on the way home from work)</w:t>
+        <w:t xml:space="preserve">, it is important to plan for mobility of care. There are also equity considerations to consider; women, and especially low-income women, are particularly in charge of these duties and therefore, complete this travel more than men. Planning for mobility of care may also warrant different considerations because mobility of care trip characteristics differ from other trips, notably those of the commute to work. For instance, many of these trips are made through trip-chains, i.e., when a non-work-related stop is made during the commute. Women have been found to do so more than men, which is understood as being due to their need to balance unpaid-household serving care and paid employment (e.g., picking up groceries or children on the way home from work)</w:t>
       </w:r>
       <w:r>
         <w:t xml:space="preserve"> </w:t>
@@ -785,7 +732,7 @@
         <w:pStyle w:val="BodyText"/>
       </w:pPr>
       <w:r>
-        <w:t xml:space="preserve">Further, compared to the trip to work, mobility of care trips are more frequently completed by car and by foot, and less frequently done by transit or bicycle</w:t>
+        <w:t xml:space="preserve">Further, compared to the trip to work, mobility of care trips are more frequently completed by foot, and less frequently done by transit or bicycle</w:t>
       </w:r>
       <w:r>
         <w:t xml:space="preserve"> </w:t>
@@ -794,7 +741,7 @@
         <w:t xml:space="preserve">(Ravensbergen, Fournier, and El-Geneidy 2023)</w:t>
       </w:r>
       <w:r>
-        <w:t xml:space="preserve">. Evidence for why this modal difference is observed exists. For instance, it is possible that walking is more common for care than for work trips because care trips tend to be short</w:t>
+        <w:t xml:space="preserve">. Further, evidence suggests that walking is more common for care than for work trips because care trips tend to be short</w:t>
       </w:r>
       <w:r>
         <w:t xml:space="preserve"> </w:t>
@@ -803,7 +750,7 @@
         <w:t xml:space="preserve">(Ravensbergen, Fournier, and El-Geneidy 2023)</w:t>
       </w:r>
       <w:r>
-        <w:t xml:space="preserve">. In other words, if care destinations are closer to the home, it is more likely that these destinations are walkable. Ample literature examines the benefits and barriers to walking care destinations, such as schools (e.g.,</w:t>
+        <w:t xml:space="preserve">; if care destinations are closer to the home, it is more likely that these destinations are walkable. Ample literature examines the benefits and barriers to walking care destinations, such as schools (e.g.,</w:t>
       </w:r>
       <w:r>
         <w:t xml:space="preserve"> </w:t>
@@ -821,13 +768,27 @@
         <w:t xml:space="preserve">(Morioka et al. 2023; Negron-Poblete, Séguin, and Apparicio 2016)</w:t>
       </w:r>
       <w:r>
-        <w:t xml:space="preserve">). Little of this work uses the mobility of care framework. Instead, it tends to consider singular care destinations in research focusing on walkability.</w:t>
+        <w:t xml:space="preserve">). However, little of this work uses the mobility of care framework. Instead, they tend to consider singular care destinations in research focusing on walkability.</w:t>
       </w:r>
     </w:p>
     <w:p>
       <w:pPr>
         <w:pStyle w:val="BodyText"/>
       </w:pPr>
+      <w:commentRangeStart w:id="0"/>
+      <w:r>
+        <w:t xml:space="preserve">.</w:t>
+      </w:r>
+      <w:commentRangeEnd w:id="0"/>
+      <w:r>
+        <w:rPr>
+          <w:rStyle w:val="CommentReference"/>
+        </w:rPr>
+        <w:commentReference w:id="0"/>
+      </w:r>
+      <w:r>
+        <w:t xml:space="preserve"> </w:t>
+      </w:r>
       <w:r>
         <w:t xml:space="preserve">In car dependent cities, cycling commute rates tend to be low. Emerging evidence has found that they are even lower for care trips than for work trips. For instance, in Montréal it is estimated that 2% of work trips completed by adults are done by bicycle, while only 1.1% of care trips are done using this sustainable travel mode</w:t>
       </w:r>
@@ -1418,12 +1379,16 @@
       <w:r>
         <w:t xml:space="preserve"> </w:t>
       </w:r>
+      <w:commentRangeStart w:id="0"/>
+      <w:r>
+        <w:t xml:space="preserve"> </w:t>
+      </w:r>
+      <w:commentRangeEnd w:id="0"/>
       <w:r>
         <w:rPr>
-          <w:bCs/>
-          <w:b/>
+          <w:rStyle w:val="CommentReference"/>
         </w:rPr>
-        <w:t xml:space="preserve">Provide summary statistics.</w:t>
+        <w:commentReference w:id="0"/>
       </w:r>
     </w:p>
     <w:bookmarkEnd w:id="33"/>
@@ -9812,7 +9777,7 @@
         <w:t xml:space="preserve"> </w:t>
       </w:r>
       <w:r>
-        <w:t xml:space="preserve">(Handy and Niemeier 1997)</w:t>
+        <w:t xml:space="preserve">(S. L. Handy and Niemeier 1997)</w:t>
       </w:r>
       <w:r>
         <w:t xml:space="preserve">.</w:t>
@@ -10651,7 +10616,24 @@
         </w:r>
       </w:hyperlink>
       <w:r>
-        <w:t xml:space="preserve">:</w:t>
+        <w:t xml:space="preserve">. The concentration of opportunities for all category types is concentrated in Hamilton Central - with the highest concentration being in the lower city and pockets of the high concentration on the mountain</w:t>
+      </w:r>
+      <w:r>
+        <w:t xml:space="preserve"> </w:t>
+      </w:r>
+      <w:commentRangeStart w:id="0"/>
+      <w:r>
+        <w:t xml:space="preserve"> </w:t>
+      </w:r>
+      <w:commentRangeEnd w:id="0"/>
+      <w:r>
+        <w:rPr>
+          <w:rStyle w:val="CommentReference"/>
+        </w:rPr>
+        <w:commentReference w:id="0"/>
+      </w:r>
+      <w:r>
+        <w:t xml:space="preserve">. Grocery-centric opportunities are most concentrated, followed by dependent-centric and health-centric. Errand-centric is the most sprawled.</w:t>
       </w:r>
     </w:p>
     <w:tbl>
@@ -10783,7 +10765,7 @@
         </w:r>
       </w:hyperlink>
       <w:r>
-        <w:t xml:space="preserve">:</w:t>
+        <w:t xml:space="preserve">. Concentrated in the downtown core.</w:t>
       </w:r>
     </w:p>
     <w:tbl>
@@ -10915,10 +10897,17 @@
         </w:r>
       </w:hyperlink>
       <w:r>
-        <w:t xml:space="preserve"> </w:t>
-      </w:r>
-      <w:r>
         <w:t xml:space="preserve">:</w:t>
+      </w:r>
+      <w:commentRangeEnd w:id="0"/>
+      <w:r>
+        <w:rPr>
+          <w:rStyle w:val="CommentReference"/>
+        </w:rPr>
+        <w:commentReference w:id="0"/>
+      </w:r>
+      <w:r>
+        <w:t xml:space="preserve">.</w:t>
       </w:r>
     </w:p>
     <w:tbl>
@@ -11194,7 +11183,24 @@
         </w:r>
       </w:hyperlink>
       <w:r>
-        <w:t xml:space="preserve">).</w:t>
+        <w:t xml:space="preserve">)</w:t>
+      </w:r>
+      <w:r>
+        <w:t xml:space="preserve"> </w:t>
+      </w:r>
+      <w:commentRangeStart w:id="0"/>
+      <w:r>
+        <w:t xml:space="preserve">.</w:t>
+      </w:r>
+      <w:commentRangeEnd w:id="0"/>
+      <w:r>
+        <w:rPr>
+          <w:rStyle w:val="CommentReference"/>
+        </w:rPr>
+        <w:commentReference w:id="0"/>
+      </w:r>
+      <w:r>
+        <w:t xml:space="preserve">.</w:t>
       </w:r>
     </w:p>
     <w:tbl>
@@ -11713,16 +11719,70 @@
       <w:pPr>
         <w:pStyle w:val="BodyText"/>
       </w:pPr>
-      <w:r>
-        <w:t xml:space="preserve">#Conclusions and Discussion</w:t>
+      <w:commentRangeStart w:id="0"/>
+      <w:r>
+        <w:t xml:space="preserve"> </w:t>
+      </w:r>
+      <w:commentRangeEnd w:id="0"/>
+      <w:r>
+        <w:rPr>
+          <w:rStyle w:val="CommentReference"/>
+        </w:rPr>
+        <w:commentReference w:id="0"/>
+      </w:r>
+      <w:r>
+        <w:t xml:space="preserve"> </w:t>
+      </w:r>
+      <w:commentRangeStart w:id="0"/>
+      <w:r>
+        <w:t xml:space="preserve">:</w:t>
+      </w:r>
+      <w:commentRangeEnd w:id="0"/>
+      <w:r>
+        <w:rPr>
+          <w:rStyle w:val="CommentReference"/>
+        </w:rPr>
+        <w:commentReference w:id="0"/>
+      </w:r>
+      <w:r>
+        <w:t xml:space="preserve">.</w:t>
       </w:r>
     </w:p>
     <w:p>
       <w:pPr>
         <w:pStyle w:val="BodyText"/>
       </w:pPr>
-      <w:r>
-        <w:t xml:space="preserve">There seems to be a spatial mismatch where dwelling availability and affordability play an important role? (NOTE: LMD has have questions about the results) Are there social housing programs for lower income households?</w:t>
+      <w:commentRangeStart w:id="0"/>
+      <w:r>
+        <w:t xml:space="preserve">:</w:t>
+      </w:r>
+      <w:commentRangeEnd w:id="0"/>
+      <w:r>
+        <w:rPr>
+          <w:rStyle w:val="CommentReference"/>
+        </w:rPr>
+        <w:commentReference w:id="0"/>
+      </w:r>
+      <w:r>
+        <w:t xml:space="preserve">.</w:t>
+      </w:r>
+    </w:p>
+    <w:bookmarkEnd w:id="66"/>
+    <w:bookmarkStart w:id="67" w:name="conclusions-and-discussion"/>
+    <w:p>
+      <w:pPr>
+        <w:pStyle w:val="Heading1"/>
+      </w:pPr>
+      <w:r>
+        <w:t xml:space="preserve">Conclusions and Discussion</w:t>
+      </w:r>
+    </w:p>
+    <w:p>
+      <w:pPr>
+        <w:pStyle w:val="FirstParagraph"/>
+      </w:pPr>
+      <w:r>
+        <w:t xml:space="preserve">There seems to be a spatial mismatch where dwelling availability and affordability play an important role? Are there social housing programs for lower income households?</w:t>
       </w:r>
     </w:p>
     <w:p>
@@ -11733,8 +11793,8 @@
         <w:t xml:space="preserve">Even if we are on the right direction to develop human-centred urban areas by facilitating caring activities, the chrono-urbanism needs to set the ground on aspects that specifically target caring activities, given the multiple impacts it has on everyday mobility, the unequal distribution of tasks among the population and its related socioeconomic consequences. Therefore, it is necessary to provide alternatives to measure progress on this important issue. City planning should respond to these issues to promote equity. On the other hand, an intersectional approach to understand how different personal identities interact in our daily day activities in the cities is necessary.</w:t>
       </w:r>
     </w:p>
-    <w:bookmarkEnd w:id="66"/>
-    <w:bookmarkStart w:id="247" w:name="references"/>
+    <w:bookmarkEnd w:id="67"/>
+    <w:bookmarkStart w:id="252" w:name="references"/>
     <w:p>
       <w:pPr>
         <w:pStyle w:val="Heading1"/>
@@ -11743,8 +11803,8 @@
         <w:t xml:space="preserve">References</w:t>
       </w:r>
     </w:p>
-    <w:bookmarkStart w:id="246" w:name="refs"/>
-    <w:bookmarkStart w:id="67" w:name="ref-Allam2022"/>
+    <w:bookmarkStart w:id="251" w:name="refs"/>
+    <w:bookmarkStart w:id="68" w:name="ref-Allam2022"/>
     <w:p>
       <w:pPr>
         <w:pStyle w:val="Bibliography"/>
@@ -11775,8 +11835,8 @@
         <w:t xml:space="preserve">6 (3): e181–83.</w:t>
       </w:r>
     </w:p>
-    <w:bookmarkEnd w:id="67"/>
-    <w:bookmarkStart w:id="69" w:name="ref-axledataConsumerData2023"/>
+    <w:bookmarkEnd w:id="68"/>
+    <w:bookmarkStart w:id="70" w:name="ref-axledataConsumerData2023"/>
     <w:p>
       <w:pPr>
         <w:pStyle w:val="Bibliography"/>
@@ -11799,7 +11859,7 @@
       <w:r>
         <w:t xml:space="preserve"> </w:t>
       </w:r>
-      <w:hyperlink r:id="rId68">
+      <w:hyperlink r:id="rId69">
         <w:r>
           <w:rPr>
             <w:rStyle w:val="Hyperlink"/>
@@ -11811,8 +11871,8 @@
         <w:t xml:space="preserve">.</w:t>
       </w:r>
     </w:p>
-    <w:bookmarkEnd w:id="69"/>
-    <w:bookmarkStart w:id="71" w:name="ref-bankofmontrealBankMontrealBranch2023"/>
+    <w:bookmarkEnd w:id="70"/>
+    <w:bookmarkStart w:id="72" w:name="ref-bankofmontrealBankMontrealBranch2023"/>
     <w:p>
       <w:pPr>
         <w:pStyle w:val="Bibliography"/>
@@ -11835,7 +11895,7 @@
       <w:r>
         <w:t xml:space="preserve"> </w:t>
       </w:r>
-      <w:hyperlink r:id="rId70">
+      <w:hyperlink r:id="rId71">
         <w:r>
           <w:rPr>
             <w:rStyle w:val="Hyperlink"/>
@@ -11847,8 +11907,8 @@
         <w:t xml:space="preserve">.</w:t>
       </w:r>
     </w:p>
-    <w:bookmarkEnd w:id="71"/>
-    <w:bookmarkStart w:id="73" w:name="ref-canadapostPostOfficeLocator2023"/>
+    <w:bookmarkEnd w:id="72"/>
+    <w:bookmarkStart w:id="74" w:name="ref-canadapostPostOfficeLocator2023"/>
     <w:p>
       <w:pPr>
         <w:pStyle w:val="Bibliography"/>
@@ -11871,7 +11931,7 @@
       <w:r>
         <w:t xml:space="preserve"> </w:t>
       </w:r>
-      <w:hyperlink r:id="rId72">
+      <w:hyperlink r:id="rId73">
         <w:r>
           <w:rPr>
             <w:rStyle w:val="Hyperlink"/>
@@ -11883,8 +11943,8 @@
         <w:t xml:space="preserve">.</w:t>
       </w:r>
     </w:p>
-    <w:bookmarkEnd w:id="73"/>
-    <w:bookmarkStart w:id="75" w:name="ref-carverParentalChauffeursWhat2013"/>
+    <w:bookmarkEnd w:id="74"/>
+    <w:bookmarkStart w:id="76" w:name="ref-carverParentalChauffeursWhat2013"/>
     <w:p>
       <w:pPr>
         <w:pStyle w:val="Bibliography"/>
@@ -11920,7 +11980,7 @@
       <w:r>
         <w:t xml:space="preserve"> </w:t>
       </w:r>
-      <w:hyperlink r:id="rId74">
+      <w:hyperlink r:id="rId75">
         <w:r>
           <w:rPr>
             <w:rStyle w:val="Hyperlink"/>
@@ -11932,8 +11992,8 @@
         <w:t xml:space="preserve">.</w:t>
       </w:r>
     </w:p>
-    <w:bookmarkEnd w:id="75"/>
-    <w:bookmarkStart w:id="77" w:name="ref-chengMeasuringUrbanJob2013"/>
+    <w:bookmarkEnd w:id="76"/>
+    <w:bookmarkStart w:id="78" w:name="ref-chengMeasuringUrbanJob2013"/>
     <w:p>
       <w:pPr>
         <w:pStyle w:val="Bibliography"/>
@@ -11966,7 +12026,7 @@
       <w:r>
         <w:t xml:space="preserve"> </w:t>
       </w:r>
-      <w:hyperlink r:id="rId76">
+      <w:hyperlink r:id="rId77">
         <w:r>
           <w:rPr>
             <w:rStyle w:val="Hyperlink"/>
@@ -11978,8 +12038,8 @@
         <w:t xml:space="preserve">.</w:t>
       </w:r>
     </w:p>
-    <w:bookmarkEnd w:id="77"/>
-    <w:bookmarkStart w:id="79" w:name="ref-equal_pay_coalition_myths_2022"/>
+    <w:bookmarkEnd w:id="78"/>
+    <w:bookmarkStart w:id="80" w:name="ref-equal_pay_coalition_myths_2022"/>
     <w:p>
       <w:pPr>
         <w:pStyle w:val="Bibliography"/>
@@ -12047,7 +12107,7 @@
       <w:r>
         <w:t xml:space="preserve"> </w:t>
       </w:r>
-      <w:hyperlink r:id="rId78">
+      <w:hyperlink r:id="rId79">
         <w:r>
           <w:rPr>
             <w:rStyle w:val="Hyperlink"/>
@@ -12059,8 +12119,8 @@
         <w:t xml:space="preserve">.</w:t>
       </w:r>
     </w:p>
-    <w:bookmarkEnd w:id="79"/>
-    <w:bookmarkStart w:id="81" w:name="ref-cresswell_gendered_2008"/>
+    <w:bookmarkEnd w:id="80"/>
+    <w:bookmarkStart w:id="82" w:name="ref-cresswell_gendered_2008"/>
     <w:p>
       <w:pPr>
         <w:pStyle w:val="Bibliography"/>
@@ -12083,7 +12143,7 @@
       <w:r>
         <w:t xml:space="preserve"> </w:t>
       </w:r>
-      <w:hyperlink r:id="rId80">
+      <w:hyperlink r:id="rId81">
         <w:r>
           <w:rPr>
             <w:rStyle w:val="Hyperlink"/>
@@ -12095,8 +12155,8 @@
         <w:t xml:space="preserve">.</w:t>
       </w:r>
     </w:p>
-    <w:bookmarkEnd w:id="81"/>
-    <w:bookmarkStart w:id="83" w:name="ref-ville_dottawa_quartier_2021"/>
+    <w:bookmarkEnd w:id="82"/>
+    <w:bookmarkStart w:id="84" w:name="ref-ville_dottawa_quartier_2021"/>
     <w:p>
       <w:pPr>
         <w:pStyle w:val="Bibliography"/>
@@ -12152,7 +12212,7 @@
       <w:r>
         <w:t xml:space="preserve"> </w:t>
       </w:r>
-      <w:hyperlink r:id="rId82">
+      <w:hyperlink r:id="rId83">
         <w:r>
           <w:rPr>
             <w:rStyle w:val="Hyperlink"/>
@@ -12164,8 +12224,8 @@
         <w:t xml:space="preserve">.</w:t>
       </w:r>
     </w:p>
-    <w:bookmarkEnd w:id="83"/>
-    <w:bookmarkStart w:id="85" w:name="ref-daiIncorporatingJobDiversity2018"/>
+    <w:bookmarkEnd w:id="84"/>
+    <w:bookmarkStart w:id="86" w:name="ref-daiIncorporatingJobDiversity2018"/>
     <w:p>
       <w:pPr>
         <w:pStyle w:val="Bibliography"/>
@@ -12198,7 +12258,7 @@
       <w:r>
         <w:t xml:space="preserve"> </w:t>
       </w:r>
-      <w:hyperlink r:id="rId84">
+      <w:hyperlink r:id="rId85">
         <w:r>
           <w:rPr>
             <w:rStyle w:val="Hyperlink"/>
@@ -12210,8 +12270,8 @@
         <w:t xml:space="preserve">.</w:t>
       </w:r>
     </w:p>
-    <w:bookmarkEnd w:id="85"/>
-    <w:bookmarkStart w:id="87" w:name="ref-RN20"/>
+    <w:bookmarkEnd w:id="86"/>
+    <w:bookmarkStart w:id="88" w:name="ref-RN20"/>
     <w:p>
       <w:pPr>
         <w:pStyle w:val="Bibliography"/>
@@ -12247,7 +12307,7 @@
       <w:r>
         <w:t xml:space="preserve">31 (3): 345–53. https://doi.org/</w:t>
       </w:r>
-      <w:hyperlink r:id="rId86">
+      <w:hyperlink r:id="rId87">
         <w:r>
           <w:rPr>
             <w:rStyle w:val="Hyperlink"/>
@@ -12259,8 +12319,8 @@
         <w:t xml:space="preserve">.</w:t>
       </w:r>
     </w:p>
-    <w:bookmarkEnd w:id="87"/>
-    <w:bookmarkStart w:id="89" w:name="ref-drolet_intersectional_2023"/>
+    <w:bookmarkEnd w:id="88"/>
+    <w:bookmarkStart w:id="90" w:name="ref-drolet_intersectional_2023"/>
     <w:p>
       <w:pPr>
         <w:pStyle w:val="Bibliography"/>
@@ -12322,7 +12382,7 @@
       <w:r>
         <w:t xml:space="preserve"> </w:t>
       </w:r>
-      <w:hyperlink r:id="rId88">
+      <w:hyperlink r:id="rId89">
         <w:r>
           <w:rPr>
             <w:rStyle w:val="Hyperlink"/>
@@ -12334,8 +12394,8 @@
         <w:t xml:space="preserve">.</w:t>
       </w:r>
     </w:p>
-    <w:bookmarkEnd w:id="89"/>
-    <w:bookmarkStart w:id="91" w:name="ref-EIGE2016"/>
+    <w:bookmarkEnd w:id="90"/>
+    <w:bookmarkStart w:id="92" w:name="ref-EIGE2016"/>
     <w:p>
       <w:pPr>
         <w:pStyle w:val="Bibliography"/>
@@ -12352,7 +12412,7 @@
       <w:r>
         <w:t xml:space="preserve"> </w:t>
       </w:r>
-      <w:hyperlink r:id="rId90">
+      <w:hyperlink r:id="rId91">
         <w:r>
           <w:rPr>
             <w:rStyle w:val="Hyperlink"/>
@@ -12364,8 +12424,8 @@
         <w:t xml:space="preserve">.</w:t>
       </w:r>
     </w:p>
-    <w:bookmarkEnd w:id="91"/>
-    <w:bookmarkStart w:id="92" w:name="ref-RN29"/>
+    <w:bookmarkEnd w:id="92"/>
+    <w:bookmarkStart w:id="93" w:name="ref-RN29"/>
     <w:p>
       <w:pPr>
         <w:pStyle w:val="Bibliography"/>
@@ -12399,8 +12459,8 @@
         <w:t xml:space="preserve">83 (2): 225–42.</w:t>
       </w:r>
     </w:p>
-    <w:bookmarkEnd w:id="92"/>
-    <w:bookmarkStart w:id="94" w:name="ref-RN19"/>
+    <w:bookmarkEnd w:id="93"/>
+    <w:bookmarkStart w:id="95" w:name="ref-RN19"/>
     <w:p>
       <w:pPr>
         <w:pStyle w:val="Bibliography"/>
@@ -12436,7 +12496,7 @@
       <w:r>
         <w:t xml:space="preserve">86: 102461. https://doi.org/</w:t>
       </w:r>
-      <w:hyperlink r:id="rId93">
+      <w:hyperlink r:id="rId94">
         <w:r>
           <w:rPr>
             <w:rStyle w:val="Hyperlink"/>
@@ -12448,8 +12508,8 @@
         <w:t xml:space="preserve">.</w:t>
       </w:r>
     </w:p>
-    <w:bookmarkEnd w:id="94"/>
-    <w:bookmarkStart w:id="96" w:name="ref-ewingTravelBuiltEnvironment2010a"/>
+    <w:bookmarkEnd w:id="95"/>
+    <w:bookmarkStart w:id="97" w:name="ref-ewingTravelBuiltEnvironment2010a"/>
     <w:p>
       <w:pPr>
         <w:pStyle w:val="Bibliography"/>
@@ -12482,7 +12542,7 @@
       <w:r>
         <w:t xml:space="preserve"> </w:t>
       </w:r>
-      <w:hyperlink r:id="rId95">
+      <w:hyperlink r:id="rId96">
         <w:r>
           <w:rPr>
             <w:rStyle w:val="Hyperlink"/>
@@ -12494,8 +12554,8 @@
         <w:t xml:space="preserve">.</w:t>
       </w:r>
     </w:p>
-    <w:bookmarkEnd w:id="96"/>
-    <w:bookmarkStart w:id="97" w:name="ref-RN15"/>
+    <w:bookmarkEnd w:id="97"/>
+    <w:bookmarkStart w:id="98" w:name="ref-RN15"/>
     <w:p>
       <w:pPr>
         <w:pStyle w:val="Bibliography"/>
@@ -12529,8 +12589,8 @@
         <w:t xml:space="preserve">47: 691–708.</w:t>
       </w:r>
     </w:p>
-    <w:bookmarkEnd w:id="97"/>
-    <w:bookmarkStart w:id="98" w:name="ref-RN5"/>
+    <w:bookmarkEnd w:id="98"/>
+    <w:bookmarkStart w:id="99" w:name="ref-RN5"/>
     <w:p>
       <w:pPr>
         <w:pStyle w:val="Bibliography"/>
@@ -12564,8 +12624,8 @@
         <w:t xml:space="preserve">.</w:t>
       </w:r>
     </w:p>
-    <w:bookmarkEnd w:id="98"/>
-    <w:bookmarkStart w:id="100" w:name="ref-frankLinkingObjectivelyMeasured2005"/>
+    <w:bookmarkEnd w:id="99"/>
+    <w:bookmarkStart w:id="101" w:name="ref-frankLinkingObjectivelyMeasured2005"/>
     <w:p>
       <w:pPr>
         <w:pStyle w:val="Bibliography"/>
@@ -12598,7 +12658,7 @@
       <w:r>
         <w:t xml:space="preserve"> </w:t>
       </w:r>
-      <w:hyperlink r:id="rId99">
+      <w:hyperlink r:id="rId100">
         <w:r>
           <w:rPr>
             <w:rStyle w:val="Hyperlink"/>
@@ -12610,8 +12670,8 @@
         <w:t xml:space="preserve">.</w:t>
       </w:r>
     </w:p>
-    <w:bookmarkEnd w:id="100"/>
-    <w:bookmarkStart w:id="102" w:name="Xb0baf6aba9b979c90d3e8a73147d352a800ee36"/>
+    <w:bookmarkEnd w:id="101"/>
+    <w:bookmarkStart w:id="103" w:name="Xb0baf6aba9b979c90d3e8a73147d352a800ee36"/>
     <w:p>
       <w:pPr>
         <w:pStyle w:val="Bibliography"/>
@@ -12644,7 +12704,7 @@
       <w:r>
         <w:t xml:space="preserve"> </w:t>
       </w:r>
-      <w:hyperlink r:id="rId101">
+      <w:hyperlink r:id="rId102">
         <w:r>
           <w:rPr>
             <w:rStyle w:val="Hyperlink"/>
@@ -12656,8 +12716,8 @@
         <w:t xml:space="preserve">.</w:t>
       </w:r>
     </w:p>
-    <w:bookmarkEnd w:id="102"/>
-    <w:bookmarkStart w:id="104" w:name="ref-gil_sola_choose_2022"/>
+    <w:bookmarkEnd w:id="103"/>
+    <w:bookmarkStart w:id="105" w:name="ref-gil_sola_choose_2022"/>
     <w:p>
       <w:pPr>
         <w:pStyle w:val="Bibliography"/>
@@ -12702,7 +12762,7 @@
       <w:r>
         <w:t xml:space="preserve"> </w:t>
       </w:r>
-      <w:hyperlink r:id="rId103">
+      <w:hyperlink r:id="rId104">
         <w:r>
           <w:rPr>
             <w:rStyle w:val="Hyperlink"/>
@@ -12714,8 +12774,8 @@
         <w:t xml:space="preserve">.</w:t>
       </w:r>
     </w:p>
-    <w:bookmarkEnd w:id="104"/>
-    <w:bookmarkStart w:id="106" w:name="ref-gordon_womans_1976"/>
+    <w:bookmarkEnd w:id="105"/>
+    <w:bookmarkStart w:id="107" w:name="ref-gordon_womans_1976"/>
     <w:p>
       <w:pPr>
         <w:pStyle w:val="Bibliography"/>
@@ -12914,7 +12974,7 @@
       <w:r>
         <w:t xml:space="preserve"> </w:t>
       </w:r>
-      <w:hyperlink r:id="rId105">
+      <w:hyperlink r:id="rId106">
         <w:r>
           <w:rPr>
             <w:rStyle w:val="Hyperlink"/>
@@ -12926,8 +12986,8 @@
         <w:t xml:space="preserve">.</w:t>
       </w:r>
     </w:p>
-    <w:bookmarkEnd w:id="106"/>
-    <w:bookmarkStart w:id="108" w:name="ref-government_of_canada_gender_2023"/>
+    <w:bookmarkEnd w:id="107"/>
+    <w:bookmarkStart w:id="109" w:name="ref-government_of_canada_gender_2023"/>
     <w:p>
       <w:pPr>
         <w:pStyle w:val="Bibliography"/>
@@ -12980,7 +13040,7 @@
       <w:r>
         <w:t xml:space="preserve"> </w:t>
       </w:r>
-      <w:hyperlink r:id="rId107">
+      <w:hyperlink r:id="rId108">
         <w:r>
           <w:rPr>
             <w:rStyle w:val="Hyperlink"/>
@@ -12992,8 +13052,8 @@
         <w:t xml:space="preserve">.</w:t>
       </w:r>
     </w:p>
-    <w:bookmarkEnd w:id="108"/>
-    <w:bookmarkStart w:id="110" w:name="ref-government_of_canada_women_2023"/>
+    <w:bookmarkEnd w:id="109"/>
+    <w:bookmarkStart w:id="111" w:name="ref-government_of_canada_women_2023"/>
     <w:p>
       <w:pPr>
         <w:pStyle w:val="Bibliography"/>
@@ -13022,7 +13082,7 @@
       <w:r>
         <w:t xml:space="preserve"> </w:t>
       </w:r>
-      <w:hyperlink r:id="rId109">
+      <w:hyperlink r:id="rId110">
         <w:r>
           <w:rPr>
             <w:rStyle w:val="Hyperlink"/>
@@ -13034,8 +13094,8 @@
         <w:t xml:space="preserve">.</w:t>
       </w:r>
     </w:p>
-    <w:bookmarkEnd w:id="110"/>
-    <w:bookmarkStart w:id="111" w:name="ref-portland_government_portland_2017"/>
+    <w:bookmarkEnd w:id="111"/>
+    <w:bookmarkStart w:id="112" w:name="ref-portland_government_portland_2017"/>
     <w:p>
       <w:pPr>
         <w:pStyle w:val="Bibliography"/>
@@ -13077,8 +13137,8 @@
         <w:t xml:space="preserve">.”</w:t>
       </w:r>
     </w:p>
-    <w:bookmarkEnd w:id="111"/>
-    <w:bookmarkStart w:id="113" w:name="ref-graellsCityCitiesMeasuring2021"/>
+    <w:bookmarkEnd w:id="112"/>
+    <w:bookmarkStart w:id="114" w:name="ref-graellsCityCitiesMeasuring2021"/>
     <w:p>
       <w:pPr>
         <w:pStyle w:val="Bibliography"/>
@@ -13117,7 +13177,7 @@
       <w:r>
         <w:t xml:space="preserve"> </w:t>
       </w:r>
-      <w:hyperlink r:id="rId112">
+      <w:hyperlink r:id="rId113">
         <w:r>
           <w:rPr>
             <w:rStyle w:val="Hyperlink"/>
@@ -13129,8 +13189,8 @@
         <w:t xml:space="preserve">.</w:t>
       </w:r>
     </w:p>
-    <w:bookmarkEnd w:id="113"/>
-    <w:bookmarkStart w:id="115" w:name="X206d22070030e8c3cf079b29a010e15d606c76d"/>
+    <w:bookmarkEnd w:id="114"/>
+    <w:bookmarkStart w:id="116" w:name="X206d22070030e8c3cf079b29a010e15d606c76d"/>
     <w:p>
       <w:pPr>
         <w:pStyle w:val="Bibliography"/>
@@ -13169,7 +13229,7 @@
       <w:r>
         <w:t xml:space="preserve"> </w:t>
       </w:r>
-      <w:hyperlink r:id="rId114">
+      <w:hyperlink r:id="rId115">
         <w:r>
           <w:rPr>
             <w:rStyle w:val="Hyperlink"/>
@@ -13181,8 +13241,8 @@
         <w:t xml:space="preserve">.</w:t>
       </w:r>
     </w:p>
-    <w:bookmarkEnd w:id="115"/>
-    <w:bookmarkStart w:id="117" w:name="ref-hall_polycentricity_2009"/>
+    <w:bookmarkEnd w:id="116"/>
+    <w:bookmarkStart w:id="118" w:name="ref-hall_polycentricity_2009"/>
     <w:p>
       <w:pPr>
         <w:pStyle w:val="Bibliography"/>
@@ -13274,7 +13334,7 @@
       <w:r>
         <w:t xml:space="preserve"> </w:t>
       </w:r>
-      <w:hyperlink r:id="rId116">
+      <w:hyperlink r:id="rId117">
         <w:r>
           <w:rPr>
             <w:rStyle w:val="Hyperlink"/>
@@ -13286,8 +13346,8 @@
         <w:t xml:space="preserve">.</w:t>
       </w:r>
     </w:p>
-    <w:bookmarkEnd w:id="117"/>
-    <w:bookmarkStart w:id="119" w:name="X6e70d33ff9e1c8eb01d67fabb80f7d84e60d543"/>
+    <w:bookmarkEnd w:id="118"/>
+    <w:bookmarkStart w:id="120" w:name="X6e70d33ff9e1c8eb01d67fabb80f7d84e60d543"/>
     <w:p>
       <w:pPr>
         <w:pStyle w:val="Bibliography"/>
@@ -13310,7 +13370,7 @@
       <w:r>
         <w:t xml:space="preserve"> </w:t>
       </w:r>
-      <w:hyperlink r:id="rId118">
+      <w:hyperlink r:id="rId119">
         <w:r>
           <w:rPr>
             <w:rStyle w:val="Hyperlink"/>
@@ -13322,8 +13382,8 @@
         <w:t xml:space="preserve">.</w:t>
       </w:r>
     </w:p>
-    <w:bookmarkEnd w:id="119"/>
-    <w:bookmarkStart w:id="121" w:name="ref-opendatahamiltonLibraries2022"/>
+    <w:bookmarkEnd w:id="120"/>
+    <w:bookmarkStart w:id="122" w:name="ref-opendatahamiltonLibraries2022"/>
     <w:p>
       <w:pPr>
         <w:pStyle w:val="Bibliography"/>
@@ -13346,7 +13406,7 @@
       <w:r>
         <w:t xml:space="preserve"> </w:t>
       </w:r>
-      <w:hyperlink r:id="rId120">
+      <w:hyperlink r:id="rId121">
         <w:r>
           <w:rPr>
             <w:rStyle w:val="Hyperlink"/>
@@ -13358,8 +13418,8 @@
         <w:t xml:space="preserve">.</w:t>
       </w:r>
     </w:p>
-    <w:bookmarkEnd w:id="121"/>
-    <w:bookmarkStart w:id="123" w:name="ref-opendatahamiltonParksDatabase2022"/>
+    <w:bookmarkEnd w:id="122"/>
+    <w:bookmarkStart w:id="124" w:name="ref-opendatahamiltonParksDatabase2022"/>
     <w:p>
       <w:pPr>
         <w:pStyle w:val="Bibliography"/>
@@ -13382,7 +13442,7 @@
       <w:r>
         <w:t xml:space="preserve"> </w:t>
       </w:r>
-      <w:hyperlink r:id="rId122">
+      <w:hyperlink r:id="rId123">
         <w:r>
           <w:rPr>
             <w:rStyle w:val="Hyperlink"/>
@@ -13394,8 +13454,8 @@
         <w:t xml:space="preserve">.</w:t>
       </w:r>
     </w:p>
-    <w:bookmarkEnd w:id="123"/>
-    <w:bookmarkStart w:id="125" w:name="X4f6a381503945c2df2e437d993d10c039c16ae4"/>
+    <w:bookmarkEnd w:id="124"/>
+    <w:bookmarkStart w:id="126" w:name="X4f6a381503945c2df2e437d993d10c039c16ae4"/>
     <w:p>
       <w:pPr>
         <w:pStyle w:val="Bibliography"/>
@@ -13418,7 +13478,7 @@
       <w:r>
         <w:t xml:space="preserve"> </w:t>
       </w:r>
-      <w:hyperlink r:id="rId124">
+      <w:hyperlink r:id="rId125">
         <w:r>
           <w:rPr>
             <w:rStyle w:val="Hyperlink"/>
@@ -13430,8 +13490,8 @@
         <w:t xml:space="preserve">.</w:t>
       </w:r>
     </w:p>
-    <w:bookmarkEnd w:id="125"/>
-    <w:bookmarkStart w:id="127" w:name="ref-cityofhamiltonChildCareRegistry2023"/>
+    <w:bookmarkEnd w:id="126"/>
+    <w:bookmarkStart w:id="128" w:name="ref-cityofhamiltonChildCareRegistry2023"/>
     <w:p>
       <w:pPr>
         <w:pStyle w:val="Bibliography"/>
@@ -13454,7 +13514,7 @@
       <w:r>
         <w:t xml:space="preserve"> </w:t>
       </w:r>
-      <w:hyperlink r:id="rId126">
+      <w:hyperlink r:id="rId127">
         <w:r>
           <w:rPr>
             <w:rStyle w:val="Hyperlink"/>
@@ -13466,8 +13526,8 @@
         <w:t xml:space="preserve">.</w:t>
       </w:r>
     </w:p>
-    <w:bookmarkEnd w:id="127"/>
-    <w:bookmarkStart w:id="129" w:name="ref-opendatahamiltonCityBoundary2023"/>
+    <w:bookmarkEnd w:id="128"/>
+    <w:bookmarkStart w:id="130" w:name="ref-opendatahamiltonCityBoundary2023"/>
     <w:p>
       <w:pPr>
         <w:pStyle w:val="Bibliography"/>
@@ -13484,7 +13544,7 @@
       <w:r>
         <w:t xml:space="preserve"> </w:t>
       </w:r>
-      <w:hyperlink r:id="rId128">
+      <w:hyperlink r:id="rId129">
         <w:r>
           <w:rPr>
             <w:rStyle w:val="Hyperlink"/>
@@ -13496,8 +13556,8 @@
         <w:t xml:space="preserve">.</w:t>
       </w:r>
     </w:p>
-    <w:bookmarkEnd w:id="129"/>
-    <w:bookmarkStart w:id="131" w:name="ref-cityofhamiltonOpenData2023"/>
+    <w:bookmarkEnd w:id="130"/>
+    <w:bookmarkStart w:id="132" w:name="ref-cityofhamiltonOpenData2023"/>
     <w:p>
       <w:pPr>
         <w:pStyle w:val="Bibliography"/>
@@ -13520,7 +13580,7 @@
       <w:r>
         <w:t xml:space="preserve"> </w:t>
       </w:r>
-      <w:hyperlink r:id="rId130">
+      <w:hyperlink r:id="rId131">
         <w:r>
           <w:rPr>
             <w:rStyle w:val="Hyperlink"/>
@@ -13532,8 +13592,8 @@
         <w:t xml:space="preserve">.</w:t>
       </w:r>
     </w:p>
-    <w:bookmarkEnd w:id="131"/>
-    <w:bookmarkStart w:id="133" w:name="X05a8eb297d0ea6b59473aecf07a7bd5ccb8cad9"/>
+    <w:bookmarkEnd w:id="132"/>
+    <w:bookmarkStart w:id="134" w:name="X05a8eb297d0ea6b59473aecf07a7bd5ccb8cad9"/>
     <w:p>
       <w:pPr>
         <w:pStyle w:val="Bibliography"/>
@@ -13566,7 +13626,7 @@
       <w:r>
         <w:t xml:space="preserve"> </w:t>
       </w:r>
-      <w:hyperlink r:id="rId132">
+      <w:hyperlink r:id="rId133">
         <w:r>
           <w:rPr>
             <w:rStyle w:val="Hyperlink"/>
@@ -13578,8 +13638,51 @@
         <w:t xml:space="preserve">.</w:t>
       </w:r>
     </w:p>
-    <w:bookmarkEnd w:id="133"/>
-    <w:bookmarkStart w:id="135" w:name="ref-hansonGenderMobilityNew2010"/>
+    <w:bookmarkEnd w:id="134"/>
+    <w:bookmarkStart w:id="136" w:name="ref-handyAccessibilityIdeaWhose2020"/>
+    <w:p>
+      <w:pPr>
+        <w:pStyle w:val="Bibliography"/>
+      </w:pPr>
+      <w:r>
+        <w:t xml:space="preserve">Handy, Susan. 2020.</w:t>
+      </w:r>
+      <w:r>
+        <w:t xml:space="preserve"> </w:t>
+      </w:r>
+      <w:r>
+        <w:t xml:space="preserve">“Is Accessibility an Idea Whose Time Has Finally Come?”</w:t>
+      </w:r>
+      <w:r>
+        <w:t xml:space="preserve"> </w:t>
+      </w:r>
+      <w:r>
+        <w:rPr>
+          <w:iCs/>
+          <w:i/>
+        </w:rPr>
+        <w:t xml:space="preserve">Transportation Research Part D: Transport and Environment</w:t>
+      </w:r>
+      <w:r>
+        <w:t xml:space="preserve"> </w:t>
+      </w:r>
+      <w:r>
+        <w:t xml:space="preserve">83: 102319. https://doi.org/</w:t>
+      </w:r>
+      <w:hyperlink r:id="rId135">
+        <w:r>
+          <w:rPr>
+            <w:rStyle w:val="Hyperlink"/>
+          </w:rPr>
+          <w:t xml:space="preserve">https://doi.org/10.1016/j.trd.2020.102319</w:t>
+        </w:r>
+      </w:hyperlink>
+      <w:r>
+        <w:t xml:space="preserve">.</w:t>
+      </w:r>
+    </w:p>
+    <w:bookmarkEnd w:id="136"/>
+    <w:bookmarkStart w:id="138" w:name="ref-hansonGenderMobilityNew2010"/>
     <w:p>
       <w:pPr>
         <w:pStyle w:val="Bibliography"/>
@@ -13618,7 +13721,7 @@
       <w:r>
         <w:t xml:space="preserve"> </w:t>
       </w:r>
-      <w:hyperlink r:id="rId134">
+      <w:hyperlink r:id="rId137">
         <w:r>
           <w:rPr>
             <w:rStyle w:val="Hyperlink"/>
@@ -13630,8 +13733,8 @@
         <w:t xml:space="preserve">.</w:t>
       </w:r>
     </w:p>
-    <w:bookmarkEnd w:id="135"/>
-    <w:bookmarkStart w:id="137" w:name="ref-RN28"/>
+    <w:bookmarkEnd w:id="138"/>
+    <w:bookmarkStart w:id="140" w:name="ref-RN28"/>
     <w:p>
       <w:pPr>
         <w:pStyle w:val="Bibliography"/>
@@ -13670,7 +13773,7 @@
       <w:r>
         <w:t xml:space="preserve"> </w:t>
       </w:r>
-      <w:hyperlink r:id="rId136">
+      <w:hyperlink r:id="rId139">
         <w:r>
           <w:rPr>
             <w:rStyle w:val="Hyperlink"/>
@@ -13682,8 +13785,8 @@
         <w:t xml:space="preserve">.</w:t>
       </w:r>
     </w:p>
-    <w:bookmarkEnd w:id="137"/>
-    <w:bookmarkStart w:id="139" w:name="ref-hayden_grand_2000"/>
+    <w:bookmarkEnd w:id="140"/>
+    <w:bookmarkStart w:id="142" w:name="ref-hayden_grand_2000"/>
     <w:p>
       <w:pPr>
         <w:pStyle w:val="Bibliography"/>
@@ -13735,7 +13838,7 @@
       <w:r>
         <w:t xml:space="preserve"> </w:t>
       </w:r>
-      <w:hyperlink r:id="rId138">
+      <w:hyperlink r:id="rId141">
         <w:r>
           <w:rPr>
             <w:rStyle w:val="Hyperlink"/>
@@ -13747,8 +13850,8 @@
         <w:t xml:space="preserve">.</w:t>
       </w:r>
     </w:p>
-    <w:bookmarkEnd w:id="139"/>
-    <w:bookmarkStart w:id="141" w:name="Xefb846e24122731d77a57985feed7b516a81b0d"/>
+    <w:bookmarkEnd w:id="142"/>
+    <w:bookmarkStart w:id="144" w:name="Xefb846e24122731d77a57985feed7b516a81b0d"/>
     <w:p>
       <w:pPr>
         <w:pStyle w:val="Bibliography"/>
@@ -13771,7 +13874,7 @@
       <w:r>
         <w:t xml:space="preserve"> </w:t>
       </w:r>
-      <w:hyperlink r:id="rId140">
+      <w:hyperlink r:id="rId143">
         <w:r>
           <w:rPr>
             <w:rStyle w:val="Hyperlink"/>
@@ -13783,8 +13886,8 @@
         <w:t xml:space="preserve">.</w:t>
       </w:r>
     </w:p>
-    <w:bookmarkEnd w:id="141"/>
-    <w:bookmarkStart w:id="143" w:name="ref-hochschild_second_2012"/>
+    <w:bookmarkEnd w:id="144"/>
+    <w:bookmarkStart w:id="146" w:name="ref-hochschild_second_2012"/>
     <w:p>
       <w:pPr>
         <w:pStyle w:val="Bibliography"/>
@@ -13836,7 +13939,7 @@
       <w:r>
         <w:t xml:space="preserve"> </w:t>
       </w:r>
-      <w:hyperlink r:id="rId142">
+      <w:hyperlink r:id="rId145">
         <w:r>
           <w:rPr>
             <w:rStyle w:val="Hyperlink"/>
@@ -13848,8 +13951,8 @@
         <w:t xml:space="preserve">.</w:t>
       </w:r>
     </w:p>
-    <w:bookmarkEnd w:id="143"/>
-    <w:bookmarkStart w:id="145" w:name="Xb71c05f0e0f040c2907228b5d58ec7b979313e3"/>
+    <w:bookmarkEnd w:id="146"/>
+    <w:bookmarkStart w:id="148" w:name="Xb71c05f0e0f040c2907228b5d58ec7b979313e3"/>
     <w:p>
       <w:pPr>
         <w:pStyle w:val="Bibliography"/>
@@ -13872,7 +13975,7 @@
       <w:r>
         <w:t xml:space="preserve"> </w:t>
       </w:r>
-      <w:hyperlink r:id="rId144">
+      <w:hyperlink r:id="rId147">
         <w:r>
           <w:rPr>
             <w:rStyle w:val="Hyperlink"/>
@@ -13884,8 +13987,8 @@
         <w:t xml:space="preserve">.</w:t>
       </w:r>
     </w:p>
-    <w:bookmarkEnd w:id="145"/>
-    <w:bookmarkStart w:id="147" w:name="ref-ilo_care_2018"/>
+    <w:bookmarkEnd w:id="148"/>
+    <w:bookmarkStart w:id="150" w:name="ref-ilo_care_2018"/>
     <w:p>
       <w:pPr>
         <w:pStyle w:val="Bibliography"/>
@@ -13908,7 +14011,7 @@
       <w:r>
         <w:t xml:space="preserve"> </w:t>
       </w:r>
-      <w:hyperlink r:id="rId146">
+      <w:hyperlink r:id="rId149">
         <w:r>
           <w:rPr>
             <w:rStyle w:val="Hyperlink"/>
@@ -13920,8 +14023,8 @@
         <w:t xml:space="preserve">.</w:t>
       </w:r>
     </w:p>
-    <w:bookmarkEnd w:id="147"/>
-    <w:bookmarkStart w:id="149" w:name="ref-lawWomenTransportNew1999"/>
+    <w:bookmarkEnd w:id="150"/>
+    <w:bookmarkStart w:id="152" w:name="ref-lawWomenTransportNew1999"/>
     <w:p>
       <w:pPr>
         <w:pStyle w:val="Bibliography"/>
@@ -13963,7 +14066,7 @@
       <w:r>
         <w:t xml:space="preserve"> </w:t>
       </w:r>
-      <w:hyperlink r:id="rId148">
+      <w:hyperlink r:id="rId151">
         <w:r>
           <w:rPr>
             <w:rStyle w:val="Hyperlink"/>
@@ -13975,8 +14078,8 @@
         <w:t xml:space="preserve">.</w:t>
       </w:r>
     </w:p>
-    <w:bookmarkEnd w:id="149"/>
-    <w:bookmarkStart w:id="150" w:name="ref-levy1991towards"/>
+    <w:bookmarkEnd w:id="152"/>
+    <w:bookmarkStart w:id="153" w:name="ref-levy1991towards"/>
     <w:p>
       <w:pPr>
         <w:pStyle w:val="Bibliography"/>
@@ -13991,8 +14094,8 @@
         <w:t xml:space="preserve">“Towards Gender-Aware Urban Transport Planning.”</w:t>
       </w:r>
     </w:p>
-    <w:bookmarkEnd w:id="150"/>
-    <w:bookmarkStart w:id="151" w:name="ref-Oestergaard1992"/>
+    <w:bookmarkEnd w:id="153"/>
+    <w:bookmarkStart w:id="154" w:name="ref-Oestergaard1992"/>
     <w:p>
       <w:pPr>
         <w:pStyle w:val="Bibliography"/>
@@ -14026,8 +14129,8 @@
         <w:t xml:space="preserve">, edited by Lise Oestergaard. London: Routledge.</w:t>
       </w:r>
     </w:p>
-    <w:bookmarkEnd w:id="151"/>
-    <w:bookmarkStart w:id="152" w:name="ref-levy2013travel"/>
+    <w:bookmarkEnd w:id="154"/>
+    <w:bookmarkStart w:id="155" w:name="ref-levy2013travel"/>
     <w:p>
       <w:pPr>
         <w:pStyle w:val="Bibliography"/>
@@ -14067,8 +14170,8 @@
         <w:t xml:space="preserve">25 (1): 47–63.</w:t>
       </w:r>
     </w:p>
-    <w:bookmarkEnd w:id="152"/>
-    <w:bookmarkStart w:id="154" w:name="ref-little_gender_1994"/>
+    <w:bookmarkEnd w:id="155"/>
+    <w:bookmarkStart w:id="157" w:name="ref-little_gender_1994"/>
     <w:p>
       <w:pPr>
         <w:pStyle w:val="Bibliography"/>
@@ -14141,7 +14244,7 @@
       <w:r>
         <w:t xml:space="preserve"> </w:t>
       </w:r>
-      <w:hyperlink r:id="rId153">
+      <w:hyperlink r:id="rId156">
         <w:r>
           <w:rPr>
             <w:rStyle w:val="Hyperlink"/>
@@ -14153,8 +14256,8 @@
         <w:t xml:space="preserve">.</w:t>
       </w:r>
     </w:p>
-    <w:bookmarkEnd w:id="154"/>
-    <w:bookmarkStart w:id="155" w:name="ref-logan_xminute_2022"/>
+    <w:bookmarkEnd w:id="157"/>
+    <w:bookmarkStart w:id="158" w:name="ref-logan_xminute_2022"/>
     <w:p>
       <w:pPr>
         <w:pStyle w:val="Bibliography"/>
@@ -14197,8 +14300,8 @@
         <w:t xml:space="preserve">131: 103924.</w:t>
       </w:r>
     </w:p>
-    <w:bookmarkEnd w:id="155"/>
-    <w:bookmarkStart w:id="157" w:name="ref-luUrbanDensityDiversity2017"/>
+    <w:bookmarkEnd w:id="158"/>
+    <w:bookmarkStart w:id="160" w:name="ref-luUrbanDensityDiversity2017"/>
     <w:p>
       <w:pPr>
         <w:pStyle w:val="Bibliography"/>
@@ -14231,7 +14334,7 @@
       <w:r>
         <w:t xml:space="preserve"> </w:t>
       </w:r>
-      <w:hyperlink r:id="rId156">
+      <w:hyperlink r:id="rId159">
         <w:r>
           <w:rPr>
             <w:rStyle w:val="Hyperlink"/>
@@ -14243,8 +14346,8 @@
         <w:t xml:space="preserve">.</w:t>
       </w:r>
     </w:p>
-    <w:bookmarkEnd w:id="157"/>
-    <w:bookmarkStart w:id="159" w:name="ref-maciejewskaHaveChildrenThus2019"/>
+    <w:bookmarkEnd w:id="160"/>
+    <w:bookmarkStart w:id="162" w:name="ref-maciejewskaHaveChildrenThus2019"/>
     <w:p>
       <w:pPr>
         <w:pStyle w:val="Bibliography"/>
@@ -14289,7 +14392,7 @@
       <w:r>
         <w:t xml:space="preserve"> </w:t>
       </w:r>
-      <w:hyperlink r:id="rId158">
+      <w:hyperlink r:id="rId161">
         <w:r>
           <w:rPr>
             <w:rStyle w:val="Hyperlink"/>
@@ -14301,8 +14404,8 @@
         <w:t xml:space="preserve">.</w:t>
       </w:r>
     </w:p>
-    <w:bookmarkEnd w:id="159"/>
-    <w:bookmarkStart w:id="161" w:name="ref-macintyre_her_2022"/>
+    <w:bookmarkEnd w:id="162"/>
+    <w:bookmarkStart w:id="164" w:name="ref-macintyre_her_2022"/>
     <w:p>
       <w:pPr>
         <w:pStyle w:val="Bibliography"/>
@@ -14352,7 +14455,7 @@
       <w:r>
         <w:t xml:space="preserve"> </w:t>
       </w:r>
-      <w:hyperlink r:id="rId160">
+      <w:hyperlink r:id="rId163">
         <w:r>
           <w:rPr>
             <w:rStyle w:val="Hyperlink"/>
@@ -14364,8 +14467,8 @@
         <w:t xml:space="preserve">.</w:t>
       </w:r>
     </w:p>
-    <w:bookmarkEnd w:id="161"/>
-    <w:bookmarkStart w:id="163" w:name="ref-RN32"/>
+    <w:bookmarkEnd w:id="164"/>
+    <w:bookmarkStart w:id="166" w:name="ref-RN32"/>
     <w:p>
       <w:pPr>
         <w:pStyle w:val="Bibliography"/>
@@ -14404,7 +14507,7 @@
       <w:r>
         <w:t xml:space="preserve"> </w:t>
       </w:r>
-      <w:hyperlink r:id="rId162">
+      <w:hyperlink r:id="rId165">
         <w:r>
           <w:rPr>
             <w:rStyle w:val="Hyperlink"/>
@@ -14416,8 +14519,8 @@
         <w:t xml:space="preserve">.</w:t>
       </w:r>
     </w:p>
-    <w:bookmarkEnd w:id="163"/>
-    <w:bookmarkStart w:id="165" w:name="Xb7dbdcb10cb6a2ad6c9a053a652e1f4b35002a5"/>
+    <w:bookmarkEnd w:id="166"/>
+    <w:bookmarkStart w:id="168" w:name="Xb7dbdcb10cb6a2ad6c9a053a652e1f4b35002a5"/>
     <w:p>
       <w:pPr>
         <w:pStyle w:val="Bibliography"/>
@@ -14450,7 +14553,7 @@
       <w:r>
         <w:t xml:space="preserve"> </w:t>
       </w:r>
-      <w:hyperlink r:id="rId164">
+      <w:hyperlink r:id="rId167">
         <w:r>
           <w:rPr>
             <w:rStyle w:val="Hyperlink"/>
@@ -14462,8 +14565,8 @@
         <w:t xml:space="preserve">.</w:t>
       </w:r>
     </w:p>
-    <w:bookmarkEnd w:id="165"/>
-    <w:bookmarkStart w:id="166" w:name="ref-mcbride2020exploration"/>
+    <w:bookmarkEnd w:id="168"/>
+    <w:bookmarkStart w:id="169" w:name="ref-mcbride2020exploration"/>
     <w:p>
       <w:pPr>
         <w:pStyle w:val="Bibliography"/>
@@ -14494,8 +14597,8 @@
         <w:t xml:space="preserve">2674 (12): 38–51.</w:t>
       </w:r>
     </w:p>
-    <w:bookmarkEnd w:id="166"/>
-    <w:bookmarkStart w:id="168" w:name="ref-RN14"/>
+    <w:bookmarkEnd w:id="169"/>
+    <w:bookmarkStart w:id="171" w:name="ref-RN14"/>
     <w:p>
       <w:pPr>
         <w:pStyle w:val="Bibliography"/>
@@ -14534,7 +14637,7 @@
       <w:r>
         <w:t xml:space="preserve"> </w:t>
       </w:r>
-      <w:hyperlink r:id="rId167">
+      <w:hyperlink r:id="rId170">
         <w:r>
           <w:rPr>
             <w:rStyle w:val="Hyperlink"/>
@@ -14546,8 +14649,8 @@
         <w:t xml:space="preserve">.</w:t>
       </w:r>
     </w:p>
-    <w:bookmarkEnd w:id="168"/>
-    <w:bookmarkStart w:id="170" w:name="ref-mejia2021mobility"/>
+    <w:bookmarkEnd w:id="171"/>
+    <w:bookmarkStart w:id="173" w:name="ref-mejia2021mobility"/>
     <w:p>
       <w:pPr>
         <w:pStyle w:val="Bibliography"/>
@@ -14682,7 +14785,7 @@
       <w:r>
         <w:t xml:space="preserve"> </w:t>
       </w:r>
-      <w:hyperlink r:id="rId169">
+      <w:hyperlink r:id="rId172">
         <w:r>
           <w:rPr>
             <w:rStyle w:val="Hyperlink"/>
@@ -14694,8 +14797,8 @@
         <w:t xml:space="preserve">.</w:t>
       </w:r>
     </w:p>
-    <w:bookmarkEnd w:id="170"/>
-    <w:bookmarkStart w:id="171" w:name="ref-montero2023applying"/>
+    <w:bookmarkEnd w:id="173"/>
+    <w:bookmarkStart w:id="174" w:name="ref-montero2023applying"/>
     <w:p>
       <w:pPr>
         <w:pStyle w:val="Bibliography"/>
@@ -14726,8 +14829,8 @@
         <w:t xml:space="preserve">15 (19): 14213.</w:t>
       </w:r>
     </w:p>
-    <w:bookmarkEnd w:id="171"/>
-    <w:bookmarkStart w:id="172" w:name="ref-montero2023role"/>
+    <w:bookmarkEnd w:id="174"/>
+    <w:bookmarkStart w:id="175" w:name="ref-montero2023role"/>
     <w:p>
       <w:pPr>
         <w:pStyle w:val="Bibliography"/>
@@ -14758,8 +14861,8 @@
         <w:t xml:space="preserve">15 (1): 44.</w:t>
       </w:r>
     </w:p>
-    <w:bookmarkEnd w:id="172"/>
-    <w:bookmarkStart w:id="174" w:name="ref-moreno_introducing_2021"/>
+    <w:bookmarkEnd w:id="175"/>
+    <w:bookmarkStart w:id="177" w:name="ref-moreno_introducing_2021"/>
     <w:p>
       <w:pPr>
         <w:pStyle w:val="Bibliography"/>
@@ -14879,7 +14982,7 @@
       <w:r>
         <w:t xml:space="preserve"> </w:t>
       </w:r>
-      <w:hyperlink r:id="rId173">
+      <w:hyperlink r:id="rId176">
         <w:r>
           <w:rPr>
             <w:rStyle w:val="Hyperlink"/>
@@ -14891,8 +14994,8 @@
         <w:t xml:space="preserve">.</w:t>
       </w:r>
     </w:p>
-    <w:bookmarkEnd w:id="174"/>
-    <w:bookmarkStart w:id="176" w:name="ref-RN10"/>
+    <w:bookmarkEnd w:id="177"/>
+    <w:bookmarkStart w:id="179" w:name="ref-RN10"/>
     <w:p>
       <w:pPr>
         <w:pStyle w:val="Bibliography"/>
@@ -14928,7 +15031,7 @@
       <w:r>
         <w:t xml:space="preserve">32: 101668. https://doi.org/</w:t>
       </w:r>
-      <w:hyperlink r:id="rId175">
+      <w:hyperlink r:id="rId178">
         <w:r>
           <w:rPr>
             <w:rStyle w:val="Hyperlink"/>
@@ -14940,44 +15043,8 @@
         <w:t xml:space="preserve">.</w:t>
       </w:r>
     </w:p>
-    <w:bookmarkEnd w:id="176"/>
-    <w:bookmarkStart w:id="178" w:name="ref-RN4"/>
-    <w:p>
-      <w:pPr>
-        <w:pStyle w:val="Bibliography"/>
-      </w:pPr>
-      <w:r>
-        <w:t xml:space="preserve">Moyser, M., and A. Burlock. 2018.</w:t>
-      </w:r>
-      <w:r>
-        <w:t xml:space="preserve"> </w:t>
-      </w:r>
-      <w:r>
-        <w:t xml:space="preserve">“Time Use: Total Work Burden, Unpaid Work, and Leisure.”</w:t>
-      </w:r>
-      <w:r>
-        <w:t xml:space="preserve"> </w:t>
-      </w:r>
-      <w:r>
-        <w:t xml:space="preserve">Report. Statistics Canada.</w:t>
-      </w:r>
-      <w:r>
-        <w:t xml:space="preserve"> </w:t>
-      </w:r>
-      <w:hyperlink r:id="rId177">
-        <w:r>
-          <w:rPr>
-            <w:rStyle w:val="Hyperlink"/>
-          </w:rPr>
-          <w:t xml:space="preserve">https://www150.statcan.gc.ca/n1/pub/89-503-x/2015001/article/54931-eng.htm</w:t>
-        </w:r>
-      </w:hyperlink>
-      <w:r>
-        <w:t xml:space="preserve">.</w:t>
-      </w:r>
-    </w:p>
-    <w:bookmarkEnd w:id="178"/>
-    <w:bookmarkStart w:id="180" w:name="ref-RN9"/>
+    <w:bookmarkEnd w:id="179"/>
+    <w:bookmarkStart w:id="181" w:name="ref-RN9"/>
     <w:p>
       <w:pPr>
         <w:pStyle w:val="Bibliography"/>
@@ -15013,7 +15080,7 @@
       <w:r>
         <w:t xml:space="preserve">31 (1): 45–51. https://doi.org/</w:t>
       </w:r>
-      <w:hyperlink r:id="rId179">
+      <w:hyperlink r:id="rId180">
         <w:r>
           <w:rPr>
             <w:rStyle w:val="Hyperlink"/>
@@ -15025,8 +15092,8 @@
         <w:t xml:space="preserve">.</w:t>
       </w:r>
     </w:p>
-    <w:bookmarkEnd w:id="180"/>
-    <w:bookmarkStart w:id="182" w:name="ref-nationalbankNationalBankBranches2023"/>
+    <w:bookmarkEnd w:id="181"/>
+    <w:bookmarkStart w:id="183" w:name="ref-nationalbankNationalBankBranches2023"/>
     <w:p>
       <w:pPr>
         <w:pStyle w:val="Bibliography"/>
@@ -15049,7 +15116,7 @@
       <w:r>
         <w:t xml:space="preserve"> </w:t>
       </w:r>
-      <w:hyperlink r:id="rId181">
+      <w:hyperlink r:id="rId182">
         <w:r>
           <w:rPr>
             <w:rStyle w:val="Hyperlink"/>
@@ -15061,8 +15128,8 @@
         <w:t xml:space="preserve">.</w:t>
       </w:r>
     </w:p>
-    <w:bookmarkEnd w:id="182"/>
-    <w:bookmarkStart w:id="184" w:name="ref-RN11"/>
+    <w:bookmarkEnd w:id="183"/>
+    <w:bookmarkStart w:id="185" w:name="ref-RN11"/>
     <w:p>
       <w:pPr>
         <w:pStyle w:val="Bibliography"/>
@@ -15101,7 +15168,7 @@
       <w:r>
         <w:t xml:space="preserve"> </w:t>
       </w:r>
-      <w:hyperlink r:id="rId183">
+      <w:hyperlink r:id="rId184">
         <w:r>
           <w:rPr>
             <w:rStyle w:val="Hyperlink"/>
@@ -15113,8 +15180,8 @@
         <w:t xml:space="preserve">.</w:t>
       </w:r>
     </w:p>
-    <w:bookmarkEnd w:id="184"/>
-    <w:bookmarkStart w:id="186" w:name="ref-RN18"/>
+    <w:bookmarkEnd w:id="185"/>
+    <w:bookmarkStart w:id="187" w:name="ref-RN18"/>
     <w:p>
       <w:pPr>
         <w:pStyle w:val="Bibliography"/>
@@ -15150,7 +15217,7 @@
       <w:r>
         <w:t xml:space="preserve">96: 103160. https://doi.org/</w:t>
       </w:r>
-      <w:hyperlink r:id="rId185">
+      <w:hyperlink r:id="rId186">
         <w:r>
           <w:rPr>
             <w:rStyle w:val="Hyperlink"/>
@@ -15162,8 +15229,8 @@
         <w:t xml:space="preserve">.</w:t>
       </w:r>
     </w:p>
-    <w:bookmarkEnd w:id="186"/>
-    <w:bookmarkStart w:id="188" w:name="ref-RN7"/>
+    <w:bookmarkEnd w:id="187"/>
+    <w:bookmarkStart w:id="189" w:name="ref-RN7"/>
     <w:p>
       <w:pPr>
         <w:pStyle w:val="Bibliography"/>
@@ -15199,7 +15266,7 @@
       <w:r>
         <w:t xml:space="preserve">118: 191–95. https://doi.org/</w:t>
       </w:r>
-      <w:hyperlink r:id="rId187">
+      <w:hyperlink r:id="rId188">
         <w:r>
           <w:rPr>
             <w:rStyle w:val="Hyperlink"/>
@@ -15211,8 +15278,8 @@
         <w:t xml:space="preserve">.</w:t>
       </w:r>
     </w:p>
-    <w:bookmarkEnd w:id="188"/>
-    <w:bookmarkStart w:id="190" w:name="ref-RN31"/>
+    <w:bookmarkEnd w:id="189"/>
+    <w:bookmarkStart w:id="191" w:name="ref-RN31"/>
     <w:p>
       <w:pPr>
         <w:pStyle w:val="Bibliography"/>
@@ -15251,7 +15318,7 @@
       <w:r>
         <w:t xml:space="preserve"> </w:t>
       </w:r>
-      <w:hyperlink r:id="rId189">
+      <w:hyperlink r:id="rId190">
         <w:r>
           <w:rPr>
             <w:rStyle w:val="Hyperlink"/>
@@ -15263,8 +15330,8 @@
         <w:t xml:space="preserve">.</w:t>
       </w:r>
     </w:p>
-    <w:bookmarkEnd w:id="190"/>
-    <w:bookmarkStart w:id="192" w:name="X9baab901da3fbe66a13b3d2a0e77bced3d98e6d"/>
+    <w:bookmarkEnd w:id="191"/>
+    <w:bookmarkStart w:id="193" w:name="X9baab901da3fbe66a13b3d2a0e77bced3d98e6d"/>
     <w:p>
       <w:pPr>
         <w:pStyle w:val="Bibliography"/>
@@ -15287,7 +15354,7 @@
       <w:r>
         <w:t xml:space="preserve"> </w:t>
       </w:r>
-      <w:hyperlink r:id="rId191">
+      <w:hyperlink r:id="rId192">
         <w:r>
           <w:rPr>
             <w:rStyle w:val="Hyperlink"/>
@@ -15299,8 +15366,8 @@
         <w:t xml:space="preserve">.</w:t>
       </w:r>
     </w:p>
-    <w:bookmarkEnd w:id="192"/>
-    <w:bookmarkStart w:id="194" w:name="X18b8e5e66f82b9f47ddd41717a33b3948dfbae2"/>
+    <w:bookmarkEnd w:id="193"/>
+    <w:bookmarkStart w:id="195" w:name="X18b8e5e66f82b9f47ddd41717a33b3948dfbae2"/>
     <w:p>
       <w:pPr>
         <w:pStyle w:val="Bibliography"/>
@@ -15323,7 +15390,7 @@
       <w:r>
         <w:t xml:space="preserve"> </w:t>
       </w:r>
-      <w:hyperlink r:id="rId193">
+      <w:hyperlink r:id="rId194">
         <w:r>
           <w:rPr>
             <w:rStyle w:val="Hyperlink"/>
@@ -15335,8 +15402,8 @@
         <w:t xml:space="preserve">.</w:t>
       </w:r>
     </w:p>
-    <w:bookmarkEnd w:id="194"/>
-    <w:bookmarkStart w:id="196" w:name="Xccc1a8f7e2034702664e0e15ba754667cabb56d"/>
+    <w:bookmarkEnd w:id="195"/>
+    <w:bookmarkStart w:id="197" w:name="Xccc1a8f7e2034702664e0e15ba754667cabb56d"/>
     <w:p>
       <w:pPr>
         <w:pStyle w:val="Bibliography"/>
@@ -15359,7 +15426,7 @@
       <w:r>
         <w:t xml:space="preserve"> </w:t>
       </w:r>
-      <w:hyperlink r:id="rId195">
+      <w:hyperlink r:id="rId196">
         <w:r>
           <w:rPr>
             <w:rStyle w:val="Hyperlink"/>
@@ -15371,13 +15438,171 @@
         <w:t xml:space="preserve">.</w:t>
       </w:r>
     </w:p>
-    <w:bookmarkEnd w:id="196"/>
-    <w:bookmarkStart w:id="198" w:name="ref-ville_de_paris_paris_2022"/>
+    <w:bookmarkEnd w:id="197"/>
+    <w:bookmarkStart w:id="199" w:name="ref-paez_measuring_2012"/>
     <w:p>
       <w:pPr>
         <w:pStyle w:val="Bibliography"/>
       </w:pPr>
       <w:r>
+        <w:t xml:space="preserve">Paez, A., D. M. Scott, and C. Morency. 2012.</w:t>
+      </w:r>
+      <w:r>
+        <w:t xml:space="preserve"> </w:t>
+      </w:r>
+      <w:r>
+        <w:t xml:space="preserve">“Measuring Accessibility: Positive and Normative Implementations of Various Accessibility Indicators.”</w:t>
+      </w:r>
+      <w:r>
+        <w:t xml:space="preserve"> </w:t>
+      </w:r>
+      <w:r>
+        <w:rPr>
+          <w:iCs/>
+          <w:i/>
+        </w:rPr>
+        <w:t xml:space="preserve">Journal of Transport Geography</w:t>
+      </w:r>
+      <w:r>
+        <w:t xml:space="preserve"> </w:t>
+      </w:r>
+      <w:r>
+        <w:t xml:space="preserve">25 (November): 141–53.</w:t>
+      </w:r>
+      <w:r>
+        <w:t xml:space="preserve"> </w:t>
+      </w:r>
+      <w:hyperlink r:id="rId198">
+        <w:r>
+          <w:rPr>
+            <w:rStyle w:val="Hyperlink"/>
+          </w:rPr>
+          <w:t xml:space="preserve">https://doi.org/10.1016/j.jtrangeo.2012.03.016</w:t>
+        </w:r>
+      </w:hyperlink>
+      <w:r>
+        <w:t xml:space="preserve">.</w:t>
+      </w:r>
+    </w:p>
+    <w:bookmarkEnd w:id="199"/>
+    <w:bookmarkStart w:id="201" w:name="ref-paez_jobs_2024"/>
+    <w:p>
+      <w:pPr>
+        <w:pStyle w:val="Bibliography"/>
+      </w:pPr>
+      <w:r>
+        <w:t xml:space="preserve">Páez, Antonio, Steven Farber, Ruben Mercado, Matthew Roorda, and Catherine Morency. 2013.</w:t>
+      </w:r>
+      <w:r>
+        <w:t xml:space="preserve"> </w:t>
+      </w:r>
+      <w:r>
+        <w:t xml:space="preserve">“Jobs and the</w:t>
+      </w:r>
+      <w:r>
+        <w:t xml:space="preserve"> </w:t>
+      </w:r>
+      <w:r>
+        <w:t xml:space="preserve">Single</w:t>
+      </w:r>
+      <w:r>
+        <w:t xml:space="preserve"> </w:t>
+      </w:r>
+      <w:r>
+        <w:t xml:space="preserve">Parent</w:t>
+      </w:r>
+      <w:r>
+        <w:t xml:space="preserve">:</w:t>
+      </w:r>
+      <w:r>
+        <w:t xml:space="preserve"> </w:t>
+      </w:r>
+      <w:r>
+        <w:t xml:space="preserve">An</w:t>
+      </w:r>
+      <w:r>
+        <w:t xml:space="preserve"> </w:t>
+      </w:r>
+      <w:r>
+        <w:t xml:space="preserve">Analysis</w:t>
+      </w:r>
+      <w:r>
+        <w:t xml:space="preserve"> </w:t>
+      </w:r>
+      <w:r>
+        <w:t xml:space="preserve">of</w:t>
+      </w:r>
+      <w:r>
+        <w:t xml:space="preserve"> </w:t>
+      </w:r>
+      <w:r>
+        <w:t xml:space="preserve">Accessibility</w:t>
+      </w:r>
+      <w:r>
+        <w:t xml:space="preserve"> </w:t>
+      </w:r>
+      <w:r>
+        <w:t xml:space="preserve">to</w:t>
+      </w:r>
+      <w:r>
+        <w:t xml:space="preserve"> </w:t>
+      </w:r>
+      <w:r>
+        <w:t xml:space="preserve">Employment</w:t>
+      </w:r>
+      <w:r>
+        <w:t xml:space="preserve"> </w:t>
+      </w:r>
+      <w:r>
+        <w:t xml:space="preserve">in</w:t>
+      </w:r>
+      <w:r>
+        <w:t xml:space="preserve"> </w:t>
+      </w:r>
+      <w:r>
+        <w:t xml:space="preserve">Toronto</w:t>
+      </w:r>
+      <w:r>
+        <w:t xml:space="preserve">.”</w:t>
+      </w:r>
+      <w:r>
+        <w:t xml:space="preserve"> </w:t>
+      </w:r>
+      <w:r>
+        <w:rPr>
+          <w:iCs/>
+          <w:i/>
+        </w:rPr>
+        <w:t xml:space="preserve">Urban Geography</w:t>
+      </w:r>
+      <w:r>
+        <w:t xml:space="preserve"> </w:t>
+      </w:r>
+      <w:r>
+        <w:t xml:space="preserve">34 (6): 815–42.</w:t>
+      </w:r>
+      <w:r>
+        <w:t xml:space="preserve"> </w:t>
+      </w:r>
+      <w:hyperlink r:id="rId200">
+        <w:r>
+          <w:rPr>
+            <w:rStyle w:val="Hyperlink"/>
+          </w:rPr>
+          <w:t xml:space="preserve">https://doi.org/10.1080/02723638.2013.778600</w:t>
+        </w:r>
+      </w:hyperlink>
+      <w:r>
+        <w:t xml:space="preserve">.</w:t>
+      </w:r>
+    </w:p>
+    <w:bookmarkEnd w:id="201"/>
+    <w:bookmarkStart w:id="203" w:name="ref-ville_de_paris_paris_2022"/>
+    <w:p>
+      <w:pPr>
+        <w:pStyle w:val="Bibliography"/>
+      </w:pPr>
+      <w:r>
         <w:t xml:space="preserve">Paris, Ville de. 2022.</w:t>
       </w:r>
       <w:r>
@@ -15389,7 +15614,7 @@
       <w:r>
         <w:t xml:space="preserve"> </w:t>
       </w:r>
-      <w:hyperlink r:id="rId197">
+      <w:hyperlink r:id="rId202">
         <w:r>
           <w:rPr>
             <w:rStyle w:val="Hyperlink"/>
@@ -15401,8 +15626,8 @@
         <w:t xml:space="preserve">.</w:t>
       </w:r>
     </w:p>
-    <w:bookmarkEnd w:id="198"/>
-    <w:bookmarkStart w:id="200" w:name="ref-pay_equity_office_gender_2023"/>
+    <w:bookmarkEnd w:id="203"/>
+    <w:bookmarkStart w:id="205" w:name="ref-pay_equity_office_gender_2023"/>
     <w:p>
       <w:pPr>
         <w:pStyle w:val="Bibliography"/>
@@ -15495,7 +15720,7 @@
       <w:r>
         <w:t xml:space="preserve"> </w:t>
       </w:r>
-      <w:hyperlink r:id="rId199">
+      <w:hyperlink r:id="rId204">
         <w:r>
           <w:rPr>
             <w:rStyle w:val="Hyperlink"/>
@@ -15507,8 +15732,8 @@
         <w:t xml:space="preserve">.</w:t>
       </w:r>
     </w:p>
-    <w:bookmarkEnd w:id="200"/>
-    <w:bookmarkStart w:id="202" w:name="ref-city_of_portland_20minute_2010"/>
+    <w:bookmarkEnd w:id="205"/>
+    <w:bookmarkStart w:id="207" w:name="ref-city_of_portland_20minute_2010"/>
     <w:p>
       <w:pPr>
         <w:pStyle w:val="Bibliography"/>
@@ -15550,7 +15775,7 @@
       <w:r>
         <w:t xml:space="preserve"> </w:t>
       </w:r>
-      <w:hyperlink r:id="rId201">
+      <w:hyperlink r:id="rId206">
         <w:r>
           <w:rPr>
             <w:rStyle w:val="Hyperlink"/>
@@ -15562,8 +15787,8 @@
         <w:t xml:space="preserve">.</w:t>
       </w:r>
     </w:p>
-    <w:bookmarkEnd w:id="202"/>
-    <w:bookmarkStart w:id="204" w:name="ref-randallGISBasedLand2015"/>
+    <w:bookmarkEnd w:id="207"/>
+    <w:bookmarkStart w:id="209" w:name="ref-randallGISBasedLand2015"/>
     <w:p>
       <w:pPr>
         <w:pStyle w:val="Bibliography"/>
@@ -15626,7 +15851,7 @@
       <w:r>
         <w:t xml:space="preserve"> </w:t>
       </w:r>
-      <w:hyperlink r:id="rId203">
+      <w:hyperlink r:id="rId208">
         <w:r>
           <w:rPr>
             <w:rStyle w:val="Hyperlink"/>
@@ -15638,8 +15863,8 @@
         <w:t xml:space="preserve">.</w:t>
       </w:r>
     </w:p>
-    <w:bookmarkEnd w:id="204"/>
-    <w:bookmarkStart w:id="206" w:name="X5de1ff5f3c1aca101fb121e2db7d1b1331c751e"/>
+    <w:bookmarkEnd w:id="209"/>
+    <w:bookmarkStart w:id="211" w:name="X5de1ff5f3c1aca101fb121e2db7d1b1331c751e"/>
     <w:p>
       <w:pPr>
         <w:pStyle w:val="Bibliography"/>
@@ -15678,7 +15903,7 @@
       <w:r>
         <w:t xml:space="preserve"> </w:t>
       </w:r>
-      <w:hyperlink r:id="rId205">
+      <w:hyperlink r:id="rId210">
         <w:r>
           <w:rPr>
             <w:rStyle w:val="Hyperlink"/>
@@ -15690,8 +15915,8 @@
         <w:t xml:space="preserve">.</w:t>
       </w:r>
     </w:p>
-    <w:bookmarkEnd w:id="206"/>
-    <w:bookmarkStart w:id="207" w:name="ref-ravensbergen2023exploratory"/>
+    <w:bookmarkEnd w:id="211"/>
+    <w:bookmarkStart w:id="212" w:name="ref-ravensbergen2023exploratory"/>
     <w:p>
       <w:pPr>
         <w:pStyle w:val="Bibliography"/>
@@ -15722,8 +15947,8 @@
         <w:t xml:space="preserve">2677 (1): 1499–509.</w:t>
       </w:r>
     </w:p>
-    <w:bookmarkEnd w:id="207"/>
-    <w:bookmarkStart w:id="209" w:name="ref-royalbankofcanadaRBCBranchABM2023"/>
+    <w:bookmarkEnd w:id="212"/>
+    <w:bookmarkStart w:id="214" w:name="ref-royalbankofcanadaRBCBranchABM2023"/>
     <w:p>
       <w:pPr>
         <w:pStyle w:val="Bibliography"/>
@@ -15746,7 +15971,7 @@
       <w:r>
         <w:t xml:space="preserve"> </w:t>
       </w:r>
-      <w:hyperlink r:id="rId208">
+      <w:hyperlink r:id="rId213">
         <w:r>
           <w:rPr>
             <w:rStyle w:val="Hyperlink"/>
@@ -15758,8 +15983,8 @@
         <w:t xml:space="preserve">.</w:t>
       </w:r>
     </w:p>
-    <w:bookmarkEnd w:id="209"/>
-    <w:bookmarkStart w:id="211" w:name="ref-ritschardSequenceAnalysisRelated2018"/>
+    <w:bookmarkEnd w:id="214"/>
+    <w:bookmarkStart w:id="216" w:name="ref-ritschardSequenceAnalysisRelated2018"/>
     <w:p>
       <w:pPr>
         <w:pStyle w:val="Bibliography"/>
@@ -15783,7 +16008,7 @@
       <w:r>
         <w:t xml:space="preserve"> </w:t>
       </w:r>
-      <w:hyperlink r:id="rId210">
+      <w:hyperlink r:id="rId215">
         <w:r>
           <w:rPr>
             <w:rStyle w:val="Hyperlink"/>
@@ -15795,8 +16020,8 @@
         <w:t xml:space="preserve">.</w:t>
       </w:r>
     </w:p>
-    <w:bookmarkEnd w:id="211"/>
-    <w:bookmarkStart w:id="212" w:name="X9656c649d9fc7c89e397022ac606c2c9f0b3f60"/>
+    <w:bookmarkEnd w:id="216"/>
+    <w:bookmarkStart w:id="217" w:name="X9656c649d9fc7c89e397022ac606c2c9f0b3f60"/>
     <w:p>
       <w:pPr>
         <w:pStyle w:val="Bibliography"/>
@@ -15830,8 +16055,8 @@
         <w:t xml:space="preserve">, edited by Sánchez de Madariaga I. and M. Roberts.</w:t>
       </w:r>
     </w:p>
-    <w:bookmarkEnd w:id="212"/>
-    <w:bookmarkStart w:id="213" w:name="X2a06c794192078d97de854c514c0581b526e532"/>
+    <w:bookmarkEnd w:id="217"/>
+    <w:bookmarkStart w:id="218" w:name="X2a06c794192078d97de854c514c0581b526e532"/>
     <w:p>
       <w:pPr>
         <w:pStyle w:val="Bibliography"/>
@@ -15865,8 +16090,8 @@
         <w:t xml:space="preserve">, edited by T. Joelsson C. L. Scholten.</w:t>
       </w:r>
     </w:p>
-    <w:bookmarkEnd w:id="213"/>
-    <w:bookmarkStart w:id="214" w:name="ref-RN24"/>
+    <w:bookmarkEnd w:id="218"/>
+    <w:bookmarkStart w:id="219" w:name="ref-RN24"/>
     <w:p>
       <w:pPr>
         <w:pStyle w:val="Bibliography"/>
@@ -15903,8 +16128,8 @@
         <w:t xml:space="preserve">24: 250–61.</w:t>
       </w:r>
     </w:p>
-    <w:bookmarkEnd w:id="214"/>
-    <w:bookmarkStart w:id="216" w:name="ref-scheinerWomenComplexDaily2015"/>
+    <w:bookmarkEnd w:id="219"/>
+    <w:bookmarkStart w:id="221" w:name="ref-scheinerWomenComplexDaily2015"/>
     <w:p>
       <w:pPr>
         <w:pStyle w:val="Bibliography"/>
@@ -15943,7 +16168,7 @@
       <w:r>
         <w:t xml:space="preserve"> </w:t>
       </w:r>
-      <w:hyperlink r:id="rId215">
+      <w:hyperlink r:id="rId220">
         <w:r>
           <w:rPr>
             <w:rStyle w:val="Hyperlink"/>
@@ -15955,8 +16180,8 @@
         <w:t xml:space="preserve">.</w:t>
       </w:r>
     </w:p>
-    <w:bookmarkEnd w:id="216"/>
-    <w:bookmarkStart w:id="218" w:name="ref-schneider_transit_1981"/>
+    <w:bookmarkEnd w:id="221"/>
+    <w:bookmarkStart w:id="223" w:name="ref-schneider_transit_1981"/>
     <w:p>
       <w:pPr>
         <w:pStyle w:val="Bibliography"/>
@@ -15994,7 +16219,7 @@
       <w:r>
         <w:t xml:space="preserve"> </w:t>
       </w:r>
-      <w:hyperlink r:id="rId217">
+      <w:hyperlink r:id="rId222">
         <w:r>
           <w:rPr>
             <w:rStyle w:val="Hyperlink"/>
@@ -16006,8 +16231,8 @@
         <w:t xml:space="preserve">.</w:t>
       </w:r>
     </w:p>
-    <w:bookmarkEnd w:id="218"/>
-    <w:bookmarkStart w:id="220" w:name="ref-scotiabankScotiabankABMBranch2023"/>
+    <w:bookmarkEnd w:id="223"/>
+    <w:bookmarkStart w:id="225" w:name="ref-scotiabankScotiabankABMBranch2023"/>
     <w:p>
       <w:pPr>
         <w:pStyle w:val="Bibliography"/>
@@ -16030,7 +16255,7 @@
       <w:r>
         <w:t xml:space="preserve"> </w:t>
       </w:r>
-      <w:hyperlink r:id="rId219">
+      <w:hyperlink r:id="rId224">
         <w:r>
           <w:rPr>
             <w:rStyle w:val="Hyperlink"/>
@@ -16042,8 +16267,8 @@
         <w:t xml:space="preserve">.</w:t>
       </w:r>
     </w:p>
-    <w:bookmarkEnd w:id="220"/>
-    <w:bookmarkStart w:id="221" w:name="ref-sersliRidingAloneTogether2020"/>
+    <w:bookmarkEnd w:id="225"/>
+    <w:bookmarkStart w:id="226" w:name="ref-sersliRidingAloneTogether2020"/>
     <w:p>
       <w:pPr>
         <w:pStyle w:val="Bibliography"/>
@@ -16077,8 +16302,8 @@
         <w:t xml:space="preserve">83 (C).</w:t>
       </w:r>
     </w:p>
-    <w:bookmarkEnd w:id="221"/>
-    <w:bookmarkStart w:id="223" w:name="X662cddf8172d12ed9e7ae3df1c60d22319ae2b1"/>
+    <w:bookmarkEnd w:id="226"/>
+    <w:bookmarkStart w:id="228" w:name="X662cddf8172d12ed9e7ae3df1c60d22319ae2b1"/>
     <w:p>
       <w:pPr>
         <w:pStyle w:val="Bibliography"/>
@@ -16101,7 +16326,7 @@
       <w:r>
         <w:t xml:space="preserve"> </w:t>
       </w:r>
-      <w:hyperlink r:id="rId222">
+      <w:hyperlink r:id="rId227">
         <w:r>
           <w:rPr>
             <w:rStyle w:val="Hyperlink"/>
@@ -16113,8 +16338,8 @@
         <w:t xml:space="preserve">.</w:t>
       </w:r>
     </w:p>
-    <w:bookmarkEnd w:id="223"/>
-    <w:bookmarkStart w:id="225" w:name="ref-sweet_are_2017"/>
+    <w:bookmarkEnd w:id="228"/>
+    <w:bookmarkStart w:id="230" w:name="ref-sweet_are_2017"/>
     <w:p>
       <w:pPr>
         <w:pStyle w:val="Bibliography"/>
@@ -16147,7 +16372,7 @@
       <w:r>
         <w:t xml:space="preserve"> </w:t>
       </w:r>
-      <w:hyperlink r:id="rId224">
+      <w:hyperlink r:id="rId229">
         <w:r>
           <w:rPr>
             <w:rStyle w:val="Hyperlink"/>
@@ -16159,8 +16384,8 @@
         <w:t xml:space="preserve">.</w:t>
       </w:r>
     </w:p>
-    <w:bookmarkEnd w:id="225"/>
-    <w:bookmarkStart w:id="227" w:name="X48ec43817b475dd5e0348f2bae54d4a375d98dc"/>
+    <w:bookmarkEnd w:id="230"/>
+    <w:bookmarkStart w:id="232" w:name="X48ec43817b475dd5e0348f2bae54d4a375d98dc"/>
     <w:p>
       <w:pPr>
         <w:pStyle w:val="Bibliography"/>
@@ -16183,7 +16408,7 @@
       <w:r>
         <w:t xml:space="preserve"> </w:t>
       </w:r>
-      <w:hyperlink r:id="rId226">
+      <w:hyperlink r:id="rId231">
         <w:r>
           <w:rPr>
             <w:rStyle w:val="Hyperlink"/>
@@ -16195,8 +16420,8 @@
         <w:t xml:space="preserve">.</w:t>
       </w:r>
     </w:p>
-    <w:bookmarkEnd w:id="227"/>
-    <w:bookmarkStart w:id="229" w:name="ref-tronto_toward_1990"/>
+    <w:bookmarkEnd w:id="232"/>
+    <w:bookmarkStart w:id="234" w:name="ref-tronto_toward_1990"/>
     <w:p>
       <w:pPr>
         <w:pStyle w:val="Bibliography"/>
@@ -16273,7 +16498,7 @@
       <w:r>
         <w:t xml:space="preserve"> </w:t>
       </w:r>
-      <w:hyperlink r:id="rId228">
+      <w:hyperlink r:id="rId233">
         <w:r>
           <w:rPr>
             <w:rStyle w:val="Hyperlink"/>
@@ -16285,8 +16510,8 @@
         <w:t xml:space="preserve">.</w:t>
       </w:r>
     </w:p>
-    <w:bookmarkEnd w:id="229"/>
-    <w:bookmarkStart w:id="231" w:name="ref-greatlakesUSGS2010"/>
+    <w:bookmarkEnd w:id="234"/>
+    <w:bookmarkStart w:id="236" w:name="ref-greatlakesUSGS2010"/>
     <w:p>
       <w:pPr>
         <w:pStyle w:val="Bibliography"/>
@@ -16303,7 +16528,7 @@
       <w:r>
         <w:t xml:space="preserve"> </w:t>
       </w:r>
-      <w:hyperlink r:id="rId230">
+      <w:hyperlink r:id="rId235">
         <w:r>
           <w:rPr>
             <w:rStyle w:val="Hyperlink"/>
@@ -16315,8 +16540,8 @@
         <w:t xml:space="preserve">.</w:t>
       </w:r>
     </w:p>
-    <w:bookmarkEnd w:id="231"/>
-    <w:bookmarkStart w:id="232" w:name="ref-vale2023accessibility"/>
+    <w:bookmarkEnd w:id="236"/>
+    <w:bookmarkStart w:id="237" w:name="ref-vale2023accessibility"/>
     <w:p>
       <w:pPr>
         <w:pStyle w:val="Bibliography"/>
@@ -16347,8 +16572,8 @@
         <w:t xml:space="preserve">3 (1): 55.</w:t>
       </w:r>
     </w:p>
-    <w:bookmarkEnd w:id="232"/>
-    <w:bookmarkStart w:id="233" w:name="ref-RN25"/>
+    <w:bookmarkEnd w:id="237"/>
+    <w:bookmarkStart w:id="238" w:name="ref-RN25"/>
     <w:p>
       <w:pPr>
         <w:pStyle w:val="Bibliography"/>
@@ -16385,8 +16610,8 @@
         <w:t xml:space="preserve">2013 (1): 54–61.</w:t>
       </w:r>
     </w:p>
-    <w:bookmarkEnd w:id="233"/>
-    <w:bookmarkStart w:id="235" w:name="ref-victorianoTimeSpaceMoney2020"/>
+    <w:bookmarkEnd w:id="238"/>
+    <w:bookmarkStart w:id="240" w:name="ref-victorianoTimeSpaceMoney2020"/>
     <w:p>
       <w:pPr>
         <w:pStyle w:val="Bibliography"/>
@@ -16419,7 +16644,7 @@
       <w:r>
         <w:t xml:space="preserve"> </w:t>
       </w:r>
-      <w:hyperlink r:id="rId234">
+      <w:hyperlink r:id="rId239">
         <w:r>
           <w:rPr>
             <w:rStyle w:val="Hyperlink"/>
@@ -16431,8 +16656,8 @@
         <w:t xml:space="preserve">.</w:t>
       </w:r>
     </w:p>
-    <w:bookmarkEnd w:id="235"/>
-    <w:bookmarkStart w:id="237" w:name="ref-RN30"/>
+    <w:bookmarkEnd w:id="240"/>
+    <w:bookmarkStart w:id="242" w:name="ref-RN30"/>
     <w:p>
       <w:pPr>
         <w:pStyle w:val="Bibliography"/>
@@ -16468,7 +16693,7 @@
       <w:r>
         <w:t xml:space="preserve">20 (6): 720–36. https://doi.org/</w:t>
       </w:r>
-      <w:hyperlink r:id="rId236">
+      <w:hyperlink r:id="rId241">
         <w:r>
           <w:rPr>
             <w:rStyle w:val="Hyperlink"/>
@@ -16480,8 +16705,8 @@
         <w:t xml:space="preserve">.</w:t>
       </w:r>
     </w:p>
-    <w:bookmarkEnd w:id="237"/>
-    <w:bookmarkStart w:id="238" w:name="ref-whittaker1972evolution"/>
+    <w:bookmarkEnd w:id="242"/>
+    <w:bookmarkStart w:id="243" w:name="ref-whittaker1972evolution"/>
     <w:p>
       <w:pPr>
         <w:pStyle w:val="Bibliography"/>
@@ -16512,8 +16737,8 @@
         <w:t xml:space="preserve">21 (2-3): 213–51.</w:t>
       </w:r>
     </w:p>
-    <w:bookmarkEnd w:id="238"/>
-    <w:bookmarkStart w:id="240" w:name="ref-RN16"/>
+    <w:bookmarkEnd w:id="243"/>
+    <w:bookmarkStart w:id="245" w:name="ref-RN16"/>
     <w:p>
       <w:pPr>
         <w:pStyle w:val="Bibliography"/>
@@ -16549,7 +16774,7 @@
       <w:r>
         <w:t xml:space="preserve">42: 72–83. https://doi.org/</w:t>
       </w:r>
-      <w:hyperlink r:id="rId239">
+      <w:hyperlink r:id="rId244">
         <w:r>
           <w:rPr>
             <w:rStyle w:val="Hyperlink"/>
@@ -16561,8 +16786,8 @@
         <w:t xml:space="preserve">.</w:t>
       </w:r>
     </w:p>
-    <w:bookmarkEnd w:id="240"/>
-    <w:bookmarkStart w:id="241" w:name="ref-RN17"/>
+    <w:bookmarkEnd w:id="245"/>
+    <w:bookmarkStart w:id="246" w:name="ref-RN17"/>
     <w:p>
       <w:pPr>
         <w:pStyle w:val="Bibliography"/>
@@ -16596,8 +16821,8 @@
         <w:t xml:space="preserve">83: 46–62.</w:t>
       </w:r>
     </w:p>
-    <w:bookmarkEnd w:id="241"/>
-    <w:bookmarkStart w:id="243" w:name="X34ecf2838a21833bbc9ccdc037df68a2f2f903f"/>
+    <w:bookmarkEnd w:id="246"/>
+    <w:bookmarkStart w:id="248" w:name="X34ecf2838a21833bbc9ccdc037df68a2f2f903f"/>
     <w:p>
       <w:pPr>
         <w:pStyle w:val="Bibliography"/>
@@ -16630,7 +16855,7 @@
       <w:r>
         <w:t xml:space="preserve"> </w:t>
       </w:r>
-      <w:hyperlink r:id="rId242">
+      <w:hyperlink r:id="rId247">
         <w:r>
           <w:rPr>
             <w:rStyle w:val="Hyperlink"/>
@@ -16642,8 +16867,8 @@
         <w:t xml:space="preserve">.</w:t>
       </w:r>
     </w:p>
-    <w:bookmarkEnd w:id="243"/>
-    <w:bookmarkStart w:id="245" w:name="ref-RN8"/>
+    <w:bookmarkEnd w:id="248"/>
+    <w:bookmarkStart w:id="250" w:name="ref-RN8"/>
     <w:p>
       <w:pPr>
         <w:pStyle w:val="Bibliography"/>
@@ -16676,7 +16901,7 @@
       <w:r>
         <w:t xml:space="preserve">90: 72–78. https://doi.org/</w:t>
       </w:r>
-      <w:hyperlink r:id="rId244">
+      <w:hyperlink r:id="rId249">
         <w:r>
           <w:rPr>
             <w:rStyle w:val="Hyperlink"/>
@@ -16688,10 +16913,10 @@
         <w:t xml:space="preserve">.</w:t>
       </w:r>
     </w:p>
-    <w:bookmarkEnd w:id="245"/>
-    <w:bookmarkEnd w:id="246"/>
-    <w:bookmarkEnd w:id="247"/>
-    <w:bookmarkStart w:id="252" w:name="appendix"/>
+    <w:bookmarkEnd w:id="250"/>
+    <w:bookmarkEnd w:id="251"/>
+    <w:bookmarkEnd w:id="252"/>
+    <w:bookmarkStart w:id="257" w:name="appendix"/>
     <w:p>
       <w:pPr>
         <w:pStyle w:val="Heading1"/>
@@ -16714,7 +16939,7 @@
       <w:tr>
         <w:tc>
           <w:tcPr/>
-          <w:bookmarkStart w:id="251" w:name="fig-Fig10"/>
+          <w:bookmarkStart w:id="256" w:name="fig-Fig10"/>
           <w:p>
             <w:pPr>
               <w:pStyle w:val="Compact"/>
@@ -16725,18 +16950,18 @@
                 <wp:inline>
                   <wp:extent cx="5334000" cy="5334000"/>
                   <wp:effectExtent b="0" l="0" r="0" t="0"/>
-                  <wp:docPr descr="" title="" id="249" name="Picture"/>
+                  <wp:docPr descr="" title="" id="254" name="Picture"/>
                   <a:graphic>
                     <a:graphicData uri="http://schemas.openxmlformats.org/drawingml/2006/picture">
                       <pic:pic>
                         <pic:nvPicPr>
-                          <pic:cNvPr descr="../figures/all_cats_bivariate_entropy_copp_plot.png" id="250" name="Picture"/>
+                          <pic:cNvPr descr="../figures/all_cats_bivariate_entropy_copp_plot.png" id="255" name="Picture"/>
                           <pic:cNvPicPr>
                             <a:picLocks noChangeArrowheads="1" noChangeAspect="1"/>
                           </pic:cNvPicPr>
                         </pic:nvPicPr>
                         <pic:blipFill>
-                          <a:blip r:embed="rId248"/>
+                          <a:blip r:embed="rId253"/>
                           <a:stretch>
                             <a:fillRect/>
                           </a:stretch>
@@ -16806,11 +17031,11 @@
               <w:t xml:space="preserve">.</w:t>
             </w:r>
           </w:p>
-          <w:bookmarkEnd w:id="251"/>
+          <w:bookmarkEnd w:id="256"/>
         </w:tc>
       </w:tr>
     </w:tbl>
-    <w:bookmarkEnd w:id="252"/>
+    <w:bookmarkEnd w:id="257"/>
     <w:sectPr/>
   </w:body>
 </w:document>
@@ -16830,7 +17055,203 @@
         </w:rPr>
       </w:r>
       <w:r>
-        <w:t xml:space="preserve">Good 15 minute city example, but what about feminist 15 minute cities? It’s novel but movements exists such as https://x.com/brenttoderian/status/1800371515877384527?s=48&amp;t=QI0WSvV_FDb82ZGeLdJ9lQ</w:t>
+        <w:t xml:space="preserve">TO ADD: some good feminist 15 minute cities. It’s novel but movements exists in the Canadian context i.e., https://x.com/brenttoderian/status/1800371515877384527?s=48&amp;t=QI0WSvV_FDb82ZGeLdJ9lQ. Also discuss Barcelona and Bogota (care blocks)</w:t>
+      </w:r>
+    </w:p>
+  </w:comment>
+  <w:comment w:id="0" w:author="Anastasia" w:date="2024-05-16T15:00:00Z">
+    <w:p>
+      <w:pPr>
+        <w:pStyle w:val="CommentText"/>
+      </w:pPr>
+      <w:r>
+        <w:rPr>
+          <w:rStyle w:val="CommentReference"/>
+          <w:annotationRef/>
+        </w:rPr>
+      </w:r>
+      <w:r>
+        <w:t xml:space="preserve">NOTE TO SELF: And so what? Is this a research gap?</w:t>
+      </w:r>
+    </w:p>
+  </w:comment>
+  <w:comment w:id="0" w:author="Anastasia" w:date="2024-05-16T15:00:00Z">
+    <w:p>
+      <w:pPr>
+        <w:pStyle w:val="CommentText"/>
+      </w:pPr>
+      <w:r>
+        <w:rPr>
+          <w:rStyle w:val="CommentReference"/>
+          <w:annotationRef/>
+        </w:rPr>
+      </w:r>
+      <w:r>
+        <w:t xml:space="preserve">TO ADD: Replace the following three paragrapgs with a more elaborated discussion on walking as the primary mode for 15-min cities and how it overlaps with mobility of care.</w:t>
+      </w:r>
+    </w:p>
+  </w:comment>
+  <w:comment w:id="0" w:author="Anastasia" w:date="2024-05-16T15:00:00Z">
+    <w:p>
+      <w:pPr>
+        <w:pStyle w:val="CommentText"/>
+      </w:pPr>
+      <w:r>
+        <w:rPr>
+          <w:rStyle w:val="CommentReference"/>
+          <w:annotationRef/>
+        </w:rPr>
+      </w:r>
+      <w:r>
+        <w:t xml:space="preserve">TO ADD: add summary statistics</w:t>
+      </w:r>
+    </w:p>
+  </w:comment>
+  <w:comment w:id="0" w:author="Anastasia" w:date="2024-05-16T15:00:00Z">
+    <w:p>
+      <w:pPr>
+        <w:pStyle w:val="CommentText"/>
+      </w:pPr>
+      <w:r>
+        <w:rPr>
+          <w:rStyle w:val="CommentReference"/>
+          <w:annotationRef/>
+        </w:rPr>
+      </w:r>
+      <w:r>
+        <w:t xml:space="preserve">(TO ADD: The escarpment line)</w:t>
+      </w:r>
+    </w:p>
+  </w:comment>
+  <w:comment w:id="0" w:author="Anastasia" w:date="2024-05-16T15:00:00Z">
+    <w:p>
+      <w:pPr>
+        <w:pStyle w:val="CommentText"/>
+      </w:pPr>
+      <w:r>
+        <w:rPr>
+          <w:rStyle w:val="CommentReference"/>
+          <w:annotationRef/>
+        </w:rPr>
+      </w:r>
+      <w:r>
+        <w:t xml:space="preserve">AN IDEA DISCUSSED: Overall, in</w:t>
+      </w:r>
+      <w:r>
+        <w:t xml:space="preserve"> </w:t>
+      </w:r>
+      <w:hyperlink w:anchor="fig-Fig8">
+        <w:r>
+          <w:rPr>
+            <w:rStyle w:val="Hyperlink"/>
+          </w:rPr>
+          <w:t xml:space="preserve">Figure 8</w:t>
+        </w:r>
+      </w:hyperlink>
+      <w:r>
+        <w:t xml:space="preserve"> </w:t>
+      </w:r>
+      <w:r>
+        <w:t xml:space="preserve">there are many pockets of good/great care accessibility+diversity of opportunities Hamilton. These are objectively caring neighbourhoods. However, people may subjectively disagree…</w:t>
+      </w:r>
+    </w:p>
+  </w:comment>
+  <w:comment w:id="0" w:author="Anastasia" w:date="2024-05-16T15:00:00Z">
+    <w:p>
+      <w:pPr>
+        <w:pStyle w:val="CommentText"/>
+      </w:pPr>
+      <w:r>
+        <w:rPr>
+          <w:rStyle w:val="CommentReference"/>
+          <w:annotationRef/>
+        </w:rPr>
+      </w:r>
+      <w:r>
+        <w:t xml:space="preserve">IDEAS DISCUSSED: regarding</w:t>
+      </w:r>
+      <w:r>
+        <w:t xml:space="preserve"> </w:t>
+      </w:r>
+      <w:hyperlink w:anchor="fig-Fig9">
+        <w:r>
+          <w:rPr>
+            <w:rStyle w:val="Hyperlink"/>
+          </w:rPr>
+          <w:t xml:space="preserve">Figure 9</w:t>
+        </w:r>
+      </w:hyperlink>
+      <w:r>
+        <w:t xml:space="preserve"> </w:t>
+      </w:r>
+      <w:r>
+        <w:t xml:space="preserve">- 1) We know that highest accessibility &amp; complete is downtown. But people there have fewer children + lowest income are downtown. On the horizon as rent increases, the most precarious may be pushed out and replaced by people who can pay higher rents. 2) The lowest accessibility &amp; most incomplete are suburban – they are likely higher income. Interesting to note: one-parent families are more likely to be time poor – and leaving in low access/incomplete suburbs puts more at risk. We know a think or 2 about single parents and jobs – access to jobs was high where single parents were not. (Catherine, farber Paez paper). 3) Pockets of the suburbs have high access to care. The suburbs do something – they have care amenities.</w:t>
+      </w:r>
+    </w:p>
+  </w:comment>
+  <w:comment w:id="0" w:author="Anastasia" w:date="2024-05-16T15:00:00Z">
+    <w:p>
+      <w:pPr>
+        <w:pStyle w:val="CommentText"/>
+      </w:pPr>
+      <w:r>
+        <w:rPr>
+          <w:rStyle w:val="CommentReference"/>
+          <w:annotationRef/>
+        </w:rPr>
+      </w:r>
+      <w:r>
+        <w:t xml:space="preserve">IDEAS DISCUSSED: regarding</w:t>
+      </w:r>
+      <w:r>
+        <w:t xml:space="preserve"> </w:t>
+      </w:r>
+      <w:hyperlink w:anchor="fig-Fig9">
+        <w:r>
+          <w:rPr>
+            <w:rStyle w:val="Hyperlink"/>
+          </w:rPr>
+          <w:t xml:space="preserve">Figure 9</w:t>
+        </w:r>
+      </w:hyperlink>
+      <w:r>
+        <w:t xml:space="preserve"> </w:t>
+      </w:r>
+      <w:r>
+        <w:t xml:space="preserve">- 2) The lowest accessibility &amp; most incomplete are suburban – they are likely higher income. Interesting to note: one-parent families are more likely to be time poor – and leaving in low access/incomplete suburbs puts more at risk. We know a think or 2 about single parents and jobs – access to jobs was high where single parents were not. (Catherine, farber Paez paper).</w:t>
+      </w:r>
+    </w:p>
+  </w:comment>
+  <w:comment w:id="0" w:author="Anastasia" w:date="2024-05-16T15:00:00Z">
+    <w:p>
+      <w:pPr>
+        <w:pStyle w:val="CommentText"/>
+      </w:pPr>
+      <w:r>
+        <w:rPr>
+          <w:rStyle w:val="CommentReference"/>
+          <w:annotationRef/>
+        </w:rPr>
+      </w:r>
+      <w:r>
+        <w:t xml:space="preserve">IDEAS DISCUSSED: regarding</w:t>
+      </w:r>
+      <w:r>
+        <w:t xml:space="preserve"> </w:t>
+      </w:r>
+      <w:hyperlink w:anchor="fig-Fig9">
+        <w:r>
+          <w:rPr>
+            <w:rStyle w:val="Hyperlink"/>
+          </w:rPr>
+          <w:t xml:space="preserve">Figure 9</w:t>
+        </w:r>
+      </w:hyperlink>
+      <w:r>
+        <w:t xml:space="preserve"> </w:t>
+      </w:r>
+      <w:r>
+        <w:t xml:space="preserve">- 3) Pockets of the suburbs have high access to care. The suburbs do something – they have care amenities.</w:t>
       </w:r>
     </w:p>
   </w:comment>

</xml_diff>